<commit_message>
update to version 2.2 - remove references to CxdCallData script
</commit_message>
<xml_diff>
--- a/Teams/downloads/quality-of-experience-review-guide.docx
+++ b/Teams/downloads/quality-of-experience-review-guide.docx
@@ -2,6 +2,8 @@
 <file path=word/document.xml><?xml version="1.0" encoding="utf-8"?>
 <w:document xmlns:wpc="http://schemas.microsoft.com/office/word/2010/wordprocessingCanvas" xmlns:cx="http://schemas.microsoft.com/office/drawing/2014/chartex" xmlns:cx1="http://schemas.microsoft.com/office/drawing/2015/9/8/chartex" xmlns:cx2="http://schemas.microsoft.com/office/drawing/2015/10/21/chartex" xmlns:cx3="http://schemas.microsoft.com/office/drawing/2016/5/9/chartex" xmlns:cx4="http://schemas.microsoft.com/office/drawing/2016/5/10/chartex" xmlns:cx5="http://schemas.microsoft.com/office/drawing/2016/5/11/chartex" xmlns:cx6="http://schemas.microsoft.com/office/drawing/2016/5/12/chartex" xmlns:cx7="http://schemas.microsoft.com/office/drawing/2016/5/13/chartex" xmlns:cx8="http://schemas.microsoft.com/office/drawing/2016/5/14/chartex" xmlns:mc="http://schemas.openxmlformats.org/markup-compatibility/2006" xmlns:aink="http://schemas.microsoft.com/office/drawing/2016/ink" xmlns:am3d="http://schemas.microsoft.com/office/drawing/2017/model3d" xmlns:o="urn:schemas-microsoft-com:office:office" xmlns:r="http://schemas.openxmlformats.org/officeDocument/2006/relationships" xmlns:m="http://schemas.openxmlformats.org/officeDocument/2006/math" xmlns:v="urn:schemas-microsoft-com:vml" xmlns:wp14="http://schemas.microsoft.com/office/word/2010/wordprocessingDrawing" xmlns:wp="http://schemas.openxmlformats.org/drawingml/2006/wordprocessingDrawing" xmlns:w10="urn:schemas-microsoft-com:office:word" xmlns:w="http://schemas.openxmlformats.org/wordprocessingml/2006/main" xmlns:w14="http://schemas.microsoft.com/office/word/2010/wordml" xmlns:w15="http://schemas.microsoft.com/office/word/2012/wordml" xmlns:w16cid="http://schemas.microsoft.com/office/word/2016/wordml/cid" xmlns:w16se="http://schemas.microsoft.com/office/word/2015/wordml/symex" xmlns:wpg="http://schemas.microsoft.com/office/word/2010/wordprocessingGroup" xmlns:wpi="http://schemas.microsoft.com/office/word/2010/wordprocessingInk" xmlns:wne="http://schemas.microsoft.com/office/word/2006/wordml" xmlns:wps="http://schemas.microsoft.com/office/word/2010/wordprocessingShape" mc:Ignorable="w14 w15 w16se w16cid wp14">
   <w:body>
+    <w:bookmarkStart w:id="0" w:name="_GoBack" w:displacedByCustomXml="next"/>
+    <w:bookmarkEnd w:id="0" w:displacedByCustomXml="next"/>
     <w:sdt>
       <w:sdtPr>
         <w:id w:val="644245805"/>
@@ -536,6 +538,52 @@
           </w:p>
         </w:tc>
       </w:tr>
+      <w:tr>
+        <w:trPr>
+          <w:cnfStyle w:val="000000100000" w:firstRow="0" w:lastRow="0" w:firstColumn="0" w:lastColumn="0" w:oddVBand="0" w:evenVBand="0" w:oddHBand="1" w:evenHBand="0" w:firstRowFirstColumn="0" w:firstRowLastColumn="0" w:lastRowFirstColumn="0" w:lastRowLastColumn="0"/>
+        </w:trPr>
+        <w:tc>
+          <w:tcPr>
+            <w:tcW w:w="1163" w:type="dxa"/>
+          </w:tcPr>
+          <w:p>
+            <w:r>
+              <w:t>2.2</w:t>
+            </w:r>
+          </w:p>
+        </w:tc>
+        <w:tc>
+          <w:tcPr>
+            <w:tcW w:w="6397" w:type="dxa"/>
+          </w:tcPr>
+          <w:p>
+            <w:r>
+              <w:t xml:space="preserve">Removed references to </w:t>
+            </w:r>
+            <w:r>
+              <w:t xml:space="preserve">the </w:t>
+            </w:r>
+            <w:proofErr w:type="spellStart"/>
+            <w:r>
+              <w:t>CxdCallData</w:t>
+            </w:r>
+            <w:proofErr w:type="spellEnd"/>
+            <w:r>
+              <w:t xml:space="preserve"> script</w:t>
+            </w:r>
+          </w:p>
+        </w:tc>
+        <w:tc>
+          <w:tcPr>
+            <w:tcW w:w="2510" w:type="dxa"/>
+          </w:tcPr>
+          <w:p>
+            <w:r>
+              <w:t>September 2018</w:t>
+            </w:r>
+          </w:p>
+        </w:tc>
+      </w:tr>
     </w:tbl>
     <w:p>
       <w:pPr>
@@ -547,8 +595,6 @@
           <w:lang w:eastAsia="ja-JP"/>
         </w:rPr>
       </w:pPr>
-      <w:bookmarkStart w:id="0" w:name="_GoBack"/>
-      <w:bookmarkEnd w:id="0"/>
       <w:r>
         <w:rPr>
           <w:sz w:val="18"/>
@@ -7086,12 +7132,9 @@
       <w:pPr>
         <w:pStyle w:val="Heading1"/>
         <w:sectPr>
-          <w:headerReference w:type="even" r:id="rId9"/>
-          <w:headerReference w:type="default" r:id="rId10"/>
-          <w:footerReference w:type="even" r:id="rId11"/>
-          <w:footerReference w:type="default" r:id="rId12"/>
-          <w:headerReference w:type="first" r:id="rId13"/>
-          <w:footerReference w:type="first" r:id="rId14"/>
+          <w:headerReference w:type="default" r:id="rId9"/>
+          <w:footerReference w:type="default" r:id="rId10"/>
+          <w:footerReference w:type="first" r:id="rId11"/>
           <w:pgSz w:w="11906" w:h="16838"/>
           <w:pgMar w:top="720" w:right="926" w:bottom="720" w:left="900" w:header="216" w:footer="66" w:gutter="0"/>
           <w:pgNumType w:fmt="lowerRoman" w:start="1"/>
@@ -7298,7 +7341,7 @@
                     <pic:cNvPicPr/>
                   </pic:nvPicPr>
                   <pic:blipFill>
-                    <a:blip r:embed="rId15"/>
+                    <a:blip r:embed="rId12"/>
                     <a:stretch>
                       <a:fillRect/>
                     </a:stretch>
@@ -7665,7 +7708,7 @@
       <w:r>
         <w:t xml:space="preserve">, </w:t>
       </w:r>
-      <w:hyperlink r:id="rId16" w:history="1">
+      <w:hyperlink r:id="rId13" w:history="1">
         <w:r>
           <w:rPr>
             <w:rStyle w:val="Hyperlink"/>
@@ -8003,7 +8046,7 @@
       <w:r>
         <w:t xml:space="preserve"> </w:t>
       </w:r>
-      <w:hyperlink r:id="rId17" w:anchor="the-quality-champion-role" w:history="1">
+      <w:hyperlink r:id="rId14" w:anchor="the-quality-champion-role" w:history="1">
         <w:r>
           <w:rPr>
             <w:rStyle w:val="Hyperlink"/>
@@ -8058,7 +8101,7 @@
       <w:r>
         <w:t xml:space="preserve">, make sure you have the proper tenant </w:t>
       </w:r>
-      <w:hyperlink r:id="rId18" w:history="1">
+      <w:hyperlink r:id="rId15" w:history="1">
         <w:r>
           <w:rPr>
             <w:rStyle w:val="Hyperlink"/>
@@ -8174,7 +8217,7 @@
         </w:rPr>
         <w:t xml:space="preserve">l the </w:t>
       </w:r>
-      <w:hyperlink r:id="rId19" w:history="1">
+      <w:hyperlink r:id="rId16" w:history="1">
         <w:r>
           <w:rPr>
             <w:rStyle w:val="Hyperlink"/>
@@ -8255,7 +8298,7 @@
       <w:r>
         <w:t xml:space="preserve">Can view all the </w:t>
       </w:r>
-      <w:hyperlink r:id="rId20" w:history="1">
+      <w:hyperlink r:id="rId17" w:history="1">
         <w:r>
           <w:rPr>
             <w:rStyle w:val="Hyperlink"/>
@@ -8266,7 +8309,7 @@
       <w:r>
         <w:t xml:space="preserve"> in the Office 365 admin center, any reports from the </w:t>
       </w:r>
-      <w:hyperlink r:id="rId21" w:history="1">
+      <w:hyperlink r:id="rId18" w:history="1">
         <w:r>
           <w:rPr>
             <w:rStyle w:val="Hyperlink"/>
@@ -8296,9 +8339,9 @@
       </w:pPr>
       <w:bookmarkStart w:id="19" w:name="_Toc497482043"/>
       <w:bookmarkStart w:id="20" w:name="_Toc497482934"/>
-      <w:bookmarkStart w:id="21" w:name="_Toc471807690"/>
-      <w:bookmarkStart w:id="22" w:name="_Toc471828761"/>
-      <w:bookmarkStart w:id="23" w:name="_Toc523901511"/>
+      <w:bookmarkStart w:id="21" w:name="_Toc523901511"/>
+      <w:bookmarkStart w:id="22" w:name="_Toc471807690"/>
+      <w:bookmarkStart w:id="23" w:name="_Toc471828761"/>
       <w:r>
         <w:t xml:space="preserve">What is </w:t>
       </w:r>
@@ -8313,7 +8356,7 @@
       <w:r>
         <w:t>?</w:t>
       </w:r>
-      <w:bookmarkEnd w:id="23"/>
+      <w:bookmarkEnd w:id="21"/>
     </w:p>
     <w:p>
       <w:pPr>
@@ -8408,7 +8451,7 @@
                     <pic:cNvPicPr/>
                   </pic:nvPicPr>
                   <pic:blipFill>
-                    <a:blip r:embed="rId22"/>
+                    <a:blip r:embed="rId19"/>
                     <a:stretch>
                       <a:fillRect/>
                     </a:stretch>
@@ -8483,15 +8526,15 @@
       </w:pPr>
       <w:bookmarkStart w:id="24" w:name="_Toc497482048"/>
       <w:bookmarkStart w:id="25" w:name="_Toc497482939"/>
-      <w:bookmarkStart w:id="26" w:name="_Toc497482044"/>
-      <w:bookmarkStart w:id="27" w:name="_Toc497482935"/>
-      <w:bookmarkStart w:id="28" w:name="_Toc523901512"/>
+      <w:bookmarkStart w:id="26" w:name="_Toc523901512"/>
+      <w:bookmarkStart w:id="27" w:name="_Toc497482044"/>
+      <w:bookmarkStart w:id="28" w:name="_Toc497482935"/>
       <w:r>
         <w:t>Service metrics</w:t>
       </w:r>
       <w:bookmarkEnd w:id="24"/>
       <w:bookmarkEnd w:id="25"/>
-      <w:bookmarkEnd w:id="28"/>
+      <w:bookmarkEnd w:id="26"/>
     </w:p>
     <w:p>
       <w:pPr>
@@ -8527,7 +8570,7 @@
       <w:r>
         <w:t xml:space="preserve">D or </w:t>
       </w:r>
-      <w:hyperlink r:id="rId23" w:history="1">
+      <w:hyperlink r:id="rId20" w:history="1">
         <w:r>
           <w:rPr>
             <w:rStyle w:val="Hyperlink"/>
@@ -8692,7 +8735,7 @@
       <w:r>
         <w:t xml:space="preserve">. PSR is made up of the five network metric averages described in the following table. For a stream to be classified as poor, only one metric needs to exceed the defined threshold. For more information about the stream classification process, see </w:t>
       </w:r>
-      <w:hyperlink r:id="rId24" w:history="1">
+      <w:hyperlink r:id="rId21" w:history="1">
         <w:r>
           <w:rPr>
             <w:rStyle w:val="Hyperlink"/>
@@ -8752,7 +8795,7 @@
                           <pic:cNvPicPr/>
                         </pic:nvPicPr>
                         <pic:blipFill>
-                          <a:blip r:embed="rId25" cstate="print">
+                          <a:blip r:embed="rId22" cstate="print">
                             <a:extLst>
                               <a:ext uri="{28A0092B-C50C-407E-A947-70E740481C1C}">
                                 <a14:useLocalDpi xmlns:a14="http://schemas.microsoft.com/office/drawing/2010/main" val="0"/>
@@ -9267,7 +9310,7 @@
             <w:r>
               <w:t xml:space="preserve">e </w:t>
             </w:r>
-            <w:hyperlink r:id="rId26" w:anchor="network-mos" w:history="1">
+            <w:hyperlink r:id="rId23" w:anchor="network-mos" w:history="1">
               <w:r>
                 <w:rPr>
                   <w:rStyle w:val="Hyperlink"/>
@@ -9429,13 +9472,13 @@
       <w:pPr>
         <w:pStyle w:val="Heading3"/>
       </w:pPr>
-      <w:bookmarkStart w:id="32" w:name="_Toc497482050"/>
-      <w:bookmarkStart w:id="33" w:name="_Toc497482941"/>
-      <w:bookmarkStart w:id="34" w:name="_Toc523901514"/>
+      <w:bookmarkStart w:id="32" w:name="_Toc523901514"/>
+      <w:bookmarkStart w:id="33" w:name="_Toc497482050"/>
+      <w:bookmarkStart w:id="34" w:name="_Toc497482941"/>
       <w:r>
         <w:t>Setup Failure Rate</w:t>
       </w:r>
-      <w:bookmarkEnd w:id="34"/>
+      <w:bookmarkEnd w:id="32"/>
     </w:p>
     <w:p>
       <w:r>
@@ -9693,8 +9736,8 @@
         <w:pStyle w:val="Heading2"/>
       </w:pPr>
       <w:bookmarkStart w:id="36" w:name="_Toc523901516"/>
-      <w:bookmarkEnd w:id="32"/>
       <w:bookmarkEnd w:id="33"/>
+      <w:bookmarkEnd w:id="34"/>
       <w:r>
         <w:t>Defin</w:t>
       </w:r>
@@ -9722,8 +9765,8 @@
       <w:r>
         <w:t>etrics</w:t>
       </w:r>
-      <w:bookmarkEnd w:id="26"/>
       <w:bookmarkEnd w:id="27"/>
+      <w:bookmarkEnd w:id="28"/>
       <w:bookmarkEnd w:id="36"/>
     </w:p>
     <w:p>
@@ -11539,7 +11582,7 @@
                           <pic:cNvPicPr/>
                         </pic:nvPicPr>
                         <pic:blipFill>
-                          <a:blip r:embed="rId25" cstate="print">
+                          <a:blip r:embed="rId22" cstate="print">
                             <a:extLst>
                               <a:ext uri="{28A0092B-C50C-407E-A947-70E740481C1C}">
                                 <a14:useLocalDpi xmlns:a14="http://schemas.microsoft.com/office/drawing/2010/main" val="0"/>
@@ -11716,7 +11759,7 @@
       <w:r>
         <w:t xml:space="preserve"> </w:t>
       </w:r>
-      <w:hyperlink r:id="rId27" w:history="1">
+      <w:hyperlink r:id="rId24" w:history="1">
         <w:r>
           <w:rPr>
             <w:rStyle w:val="Hyperlink"/>
@@ -11732,13 +11775,13 @@
       <w:pPr>
         <w:pStyle w:val="Heading3"/>
       </w:pPr>
-      <w:bookmarkStart w:id="41" w:name="_Toc497482053"/>
-      <w:bookmarkStart w:id="42" w:name="_Toc497482944"/>
-      <w:bookmarkStart w:id="43" w:name="_Toc523901519"/>
+      <w:bookmarkStart w:id="41" w:name="_Toc523901519"/>
+      <w:bookmarkStart w:id="42" w:name="_Toc497482053"/>
+      <w:bookmarkStart w:id="43" w:name="_Toc497482944"/>
       <w:r>
         <w:t>Client and device readiness</w:t>
       </w:r>
-      <w:bookmarkEnd w:id="43"/>
+      <w:bookmarkEnd w:id="41"/>
     </w:p>
     <w:p>
       <w:pPr>
@@ -11928,7 +11971,7 @@
                           <pic:cNvPicPr/>
                         </pic:nvPicPr>
                         <pic:blipFill>
-                          <a:blip r:embed="rId28">
+                          <a:blip r:embed="rId25">
                             <a:extLst>
                               <a:ext uri="{28A0092B-C50C-407E-A947-70E740481C1C}">
                                 <a14:useLocalDpi xmlns:a14="http://schemas.microsoft.com/office/drawing/2010/main" val="0"/>
@@ -12060,7 +12103,7 @@
         </w:rPr>
         <w:t xml:space="preserve"> </w:t>
       </w:r>
-      <w:hyperlink r:id="rId29" w:history="1">
+      <w:hyperlink r:id="rId26" w:history="1">
         <w:r>
           <w:rPr>
             <w:rStyle w:val="Hyperlink"/>
@@ -12076,7 +12119,7 @@
         </w:rPr>
         <w:t xml:space="preserve"> and view the </w:t>
       </w:r>
-      <w:hyperlink r:id="rId30" w:history="1">
+      <w:hyperlink r:id="rId27" w:history="1">
         <w:r>
           <w:rPr>
             <w:rStyle w:val="Hyperlink"/>
@@ -12153,8 +12196,8 @@
       <w:r>
         <w:t>uality</w:t>
       </w:r>
-      <w:bookmarkEnd w:id="41"/>
       <w:bookmarkEnd w:id="42"/>
+      <w:bookmarkEnd w:id="43"/>
       <w:bookmarkEnd w:id="44"/>
     </w:p>
     <w:p>
@@ -12499,7 +12542,7 @@
                     <pic:cNvPicPr/>
                   </pic:nvPicPr>
                   <pic:blipFill>
-                    <a:blip r:embed="rId31"/>
+                    <a:blip r:embed="rId28"/>
                     <a:stretch>
                       <a:fillRect/>
                     </a:stretch>
@@ -12690,7 +12733,7 @@
             <wp:cNvGraphicFramePr/>
             <a:graphic xmlns:a="http://schemas.openxmlformats.org/drawingml/2006/main">
               <a:graphicData uri="http://schemas.openxmlformats.org/drawingml/2006/diagram">
-                <dgm:relIds xmlns:dgm="http://schemas.openxmlformats.org/drawingml/2006/diagram" xmlns:r="http://schemas.openxmlformats.org/officeDocument/2006/relationships" r:dm="rId32" r:lo="rId33" r:qs="rId34" r:cs="rId35"/>
+                <dgm:relIds xmlns:dgm="http://schemas.openxmlformats.org/drawingml/2006/diagram" xmlns:r="http://schemas.openxmlformats.org/officeDocument/2006/relationships" r:dm="rId29" r:lo="rId30" r:qs="rId31" r:cs="rId32"/>
               </a:graphicData>
             </a:graphic>
           </wp:inline>
@@ -12898,7 +12941,7 @@
         </w:rPr>
         <w:t xml:space="preserve">staying on top of </w:t>
       </w:r>
-      <w:hyperlink r:id="rId37" w:history="1">
+      <w:hyperlink r:id="rId34" w:history="1">
         <w:r>
           <w:rPr>
             <w:rStyle w:val="Hyperlink"/>
@@ -13220,7 +13263,7 @@
                           <pic:cNvPicPr/>
                         </pic:nvPicPr>
                         <pic:blipFill>
-                          <a:blip r:embed="rId28">
+                          <a:blip r:embed="rId25">
                             <a:extLst>
                               <a:ext uri="{28A0092B-C50C-407E-A947-70E740481C1C}">
                                 <a14:useLocalDpi xmlns:a14="http://schemas.microsoft.com/office/drawing/2010/main" val="0"/>
@@ -13315,8 +13358,8 @@
       </w:tr>
     </w:tbl>
     <w:p/>
-    <w:bookmarkEnd w:id="21"/>
     <w:bookmarkEnd w:id="22"/>
+    <w:bookmarkEnd w:id="23"/>
     <w:p>
       <w:pPr>
         <w:spacing w:after="160" w:line="259" w:lineRule="auto"/>
@@ -13623,16 +13666,16 @@
       <w:bookmarkStart w:id="55" w:name="_Tenant_ID"/>
       <w:bookmarkStart w:id="56" w:name="_Toc497482039"/>
       <w:bookmarkStart w:id="57" w:name="_Toc497482930"/>
-      <w:bookmarkStart w:id="58" w:name="_Toc497482058"/>
-      <w:bookmarkStart w:id="59" w:name="_Toc497482949"/>
-      <w:bookmarkStart w:id="60" w:name="_Toc523901525"/>
+      <w:bookmarkStart w:id="58" w:name="_Toc523901525"/>
+      <w:bookmarkStart w:id="59" w:name="_Toc497482058"/>
+      <w:bookmarkStart w:id="60" w:name="_Toc497482949"/>
       <w:bookmarkEnd w:id="55"/>
       <w:r>
         <w:t>What is CQD?</w:t>
       </w:r>
       <w:bookmarkEnd w:id="56"/>
       <w:bookmarkEnd w:id="57"/>
-      <w:bookmarkEnd w:id="60"/>
+      <w:bookmarkEnd w:id="58"/>
     </w:p>
     <w:p>
       <w:pPr>
@@ -13776,7 +13819,7 @@
                           <pic:cNvPicPr/>
                         </pic:nvPicPr>
                         <pic:blipFill>
-                          <a:blip r:embed="rId25" cstate="print">
+                          <a:blip r:embed="rId22" cstate="print">
                             <a:extLst>
                               <a:ext uri="{28A0092B-C50C-407E-A947-70E740481C1C}">
                                 <a14:useLocalDpi xmlns:a14="http://schemas.microsoft.com/office/drawing/2010/main" val="0"/>
@@ -14190,7 +14233,7 @@
       <w:r>
         <w:t xml:space="preserve">see </w:t>
       </w:r>
-      <w:hyperlink r:id="rId38" w:history="1">
+      <w:hyperlink r:id="rId35" w:history="1">
         <w:r>
           <w:rPr>
             <w:rStyle w:val="Hyperlink"/>
@@ -14228,7 +14271,7 @@
                     <pic:cNvPicPr/>
                   </pic:nvPicPr>
                   <pic:blipFill>
-                    <a:blip r:embed="rId39"/>
+                    <a:blip r:embed="rId36"/>
                     <a:stretch>
                       <a:fillRect/>
                     </a:stretch>
@@ -14741,8 +14784,8 @@
       <w:r>
         <w:t>Tenant ID</w:t>
       </w:r>
-      <w:bookmarkEnd w:id="58"/>
       <w:bookmarkEnd w:id="59"/>
+      <w:bookmarkEnd w:id="60"/>
       <w:bookmarkEnd w:id="65"/>
     </w:p>
     <w:p>
@@ -14896,9 +14939,9 @@
       <w:pPr>
         <w:pStyle w:val="Heading3"/>
       </w:pPr>
-      <w:bookmarkStart w:id="66" w:name="_Toc497482059"/>
-      <w:bookmarkStart w:id="67" w:name="_Toc497482950"/>
-      <w:bookmarkStart w:id="68" w:name="_Toc523901530"/>
+      <w:bookmarkStart w:id="66" w:name="_Toc523901530"/>
+      <w:bookmarkStart w:id="67" w:name="_Toc497482059"/>
+      <w:bookmarkStart w:id="68" w:name="_Toc497482950"/>
       <w:r>
         <w:t xml:space="preserve">Azure </w:t>
       </w:r>
@@ -14908,7 +14951,7 @@
       <w:r>
         <w:t>ortal</w:t>
       </w:r>
-      <w:bookmarkEnd w:id="68"/>
+      <w:bookmarkEnd w:id="66"/>
     </w:p>
     <w:p>
       <w:pPr>
@@ -14928,7 +14971,7 @@
       <w:r>
         <w:t xml:space="preserve">: </w:t>
       </w:r>
-      <w:hyperlink r:id="rId40" w:history="1">
+      <w:hyperlink r:id="rId37" w:history="1">
         <w:r>
           <w:rPr>
             <w:rStyle w:val="Hyperlink"/>
@@ -15023,7 +15066,7 @@
         </w:numPr>
         <w:jc w:val="left"/>
       </w:pPr>
-      <w:hyperlink r:id="rId41" w:history="1">
+      <w:hyperlink r:id="rId38" w:history="1">
         <w:r>
           <w:rPr>
             <w:rStyle w:val="Hyperlink"/>
@@ -15087,8 +15130,17 @@
           <w:rFonts w:cstheme="minorHAnsi"/>
           <w:b/>
         </w:rPr>
-        <w:t>Login-AzureRmAccount</w:t>
-      </w:r>
+        <w:t>Login-</w:t>
+      </w:r>
+      <w:proofErr w:type="spellStart"/>
+      <w:r>
+        <w:rPr>
+          <w:rFonts w:cstheme="minorHAnsi"/>
+          <w:b/>
+        </w:rPr>
+        <w:t>AzureRmAccount</w:t>
+      </w:r>
+      <w:proofErr w:type="spellEnd"/>
     </w:p>
     <w:p>
       <w:pPr>
@@ -15134,7 +15186,7 @@
       <w:r>
         <w:t xml:space="preserve">to </w:t>
       </w:r>
-      <w:hyperlink r:id="rId42" w:history="1">
+      <w:hyperlink r:id="rId39" w:history="1">
         <w:r>
           <w:rPr>
             <w:rStyle w:val="Hyperlink"/>
@@ -15241,8 +15293,8 @@
       <w:r>
         <w:t>PowerShell</w:t>
       </w:r>
-      <w:bookmarkEnd w:id="66"/>
       <w:bookmarkEnd w:id="67"/>
+      <w:bookmarkEnd w:id="68"/>
       <w:bookmarkEnd w:id="74"/>
     </w:p>
     <w:p>
@@ -15254,7 +15306,7 @@
         </w:numPr>
         <w:jc w:val="left"/>
       </w:pPr>
-      <w:hyperlink r:id="rId43" w:history="1">
+      <w:hyperlink r:id="rId40" w:history="1">
         <w:r>
           <w:rPr>
             <w:rStyle w:val="Hyperlink"/>
@@ -15289,8 +15341,33 @@
           <w:rFonts w:cstheme="minorHAnsi"/>
           <w:b/>
         </w:rPr>
-        <w:t>(Get-cstenant).tenantid</w:t>
-      </w:r>
+        <w:t>(Get-</w:t>
+      </w:r>
+      <w:proofErr w:type="spellStart"/>
+      <w:r>
+        <w:rPr>
+          <w:rFonts w:cstheme="minorHAnsi"/>
+          <w:b/>
+        </w:rPr>
+        <w:t>cstenant</w:t>
+      </w:r>
+      <w:proofErr w:type="spellEnd"/>
+      <w:r>
+        <w:rPr>
+          <w:rFonts w:cstheme="minorHAnsi"/>
+          <w:b/>
+        </w:rPr>
+        <w:t>).</w:t>
+      </w:r>
+      <w:proofErr w:type="spellStart"/>
+      <w:r>
+        <w:rPr>
+          <w:rFonts w:cstheme="minorHAnsi"/>
+          <w:b/>
+        </w:rPr>
+        <w:t>tenantid</w:t>
+      </w:r>
+      <w:proofErr w:type="spellEnd"/>
     </w:p>
     <w:p>
       <w:pPr>
@@ -15453,7 +15530,7 @@
                     </pic:cNvPicPr>
                   </pic:nvPicPr>
                   <pic:blipFill>
-                    <a:blip r:embed="rId44">
+                    <a:blip r:embed="rId41">
                       <a:extLst>
                         <a:ext uri="{28A0092B-C50C-407E-A947-70E740481C1C}">
                           <a14:useLocalDpi xmlns:a14="http://schemas.microsoft.com/office/drawing/2010/main" val="0"/>
@@ -15582,7 +15659,29 @@
           <w:szCs w:val="21"/>
           <w:shd w:val="clear" w:color="auto" w:fill="FCFCFB"/>
         </w:rPr>
-        <w:t>/filter/[AllStreams].[Is Teams]|[FALSE]</w:t>
+        <w:t>/filter/[</w:t>
+      </w:r>
+      <w:proofErr w:type="spellStart"/>
+      <w:r>
+        <w:rPr>
+          <w:rFonts w:ascii="Courier New" w:hAnsi="Courier New" w:cs="Courier New"/>
+          <w:color w:val="252424"/>
+          <w:sz w:val="21"/>
+          <w:szCs w:val="21"/>
+          <w:shd w:val="clear" w:color="auto" w:fill="FCFCFB"/>
+        </w:rPr>
+        <w:t>AllStreams</w:t>
+      </w:r>
+      <w:proofErr w:type="spellEnd"/>
+      <w:r>
+        <w:rPr>
+          <w:rFonts w:ascii="Courier New" w:hAnsi="Courier New" w:cs="Courier New"/>
+          <w:color w:val="252424"/>
+          <w:sz w:val="21"/>
+          <w:szCs w:val="21"/>
+          <w:shd w:val="clear" w:color="auto" w:fill="FCFCFB"/>
+        </w:rPr>
+        <w:t>].[Is Teams]|[FALSE]</w:t>
       </w:r>
     </w:p>
     <w:p>
@@ -15753,7 +15852,7 @@
                     </pic:cNvPicPr>
                   </pic:nvPicPr>
                   <pic:blipFill>
-                    <a:blip r:embed="rId45">
+                    <a:blip r:embed="rId42">
                       <a:extLst>
                         <a:ext uri="{28A0092B-C50C-407E-A947-70E740481C1C}">
                           <a14:useLocalDpi xmlns:a14="http://schemas.microsoft.com/office/drawing/2010/main" val="0"/>
@@ -15831,15 +15930,15 @@
         <w:pStyle w:val="Heading2"/>
       </w:pPr>
       <w:bookmarkStart w:id="84" w:name="_Managed_vs._unmanaged"/>
-      <w:bookmarkStart w:id="85" w:name="_Toc497482064"/>
-      <w:bookmarkStart w:id="86" w:name="_Toc497482955"/>
-      <w:bookmarkStart w:id="87" w:name="_Toc523901537"/>
+      <w:bookmarkStart w:id="85" w:name="_Toc523901537"/>
+      <w:bookmarkStart w:id="86" w:name="_Toc497482064"/>
+      <w:bookmarkStart w:id="87" w:name="_Toc497482955"/>
       <w:bookmarkEnd w:id="84"/>
       <w:r>
         <w:lastRenderedPageBreak/>
         <w:t>Managed vs. unmanaged networks</w:t>
       </w:r>
-      <w:bookmarkEnd w:id="87"/>
+      <w:bookmarkEnd w:id="85"/>
     </w:p>
     <w:p>
       <w:pPr>
@@ -15939,8 +16038,8 @@
       <w:r>
         <w:t>ilters</w:t>
       </w:r>
-      <w:bookmarkEnd w:id="85"/>
       <w:bookmarkEnd w:id="86"/>
+      <w:bookmarkEnd w:id="87"/>
       <w:bookmarkEnd w:id="89"/>
     </w:p>
     <w:p>
@@ -16182,7 +16281,7 @@
       <w:r>
         <w:t xml:space="preserve"> </w:t>
       </w:r>
-      <w:hyperlink r:id="rId46" w:history="1">
+      <w:hyperlink r:id="rId43" w:history="1">
         <w:r>
           <w:rPr>
             <w:rStyle w:val="Hyperlink"/>
@@ -16263,11 +16362,16 @@
       <w:r>
         <w:t>aller/</w:t>
       </w:r>
+      <w:proofErr w:type="spellStart"/>
       <w:r>
         <w:t>c</w:t>
       </w:r>
       <w:r>
-        <w:t>allee fields</w:t>
+        <w:t>allee</w:t>
+      </w:r>
+      <w:proofErr w:type="spellEnd"/>
+      <w:r>
+        <w:t xml:space="preserve"> fields</w:t>
       </w:r>
       <w:r>
         <w:t>—t</w:t>
@@ -16303,7 +16407,15 @@
         <w:t>econd</w:t>
       </w:r>
       <w:r>
-        <w:t xml:space="preserve"> because there are intervening steps between the caller and callee.</w:t>
+        <w:t xml:space="preserve"> because there are intervening steps between the caller and </w:t>
+      </w:r>
+      <w:proofErr w:type="spellStart"/>
+      <w:r>
+        <w:t>callee</w:t>
+      </w:r>
+      <w:proofErr w:type="spellEnd"/>
+      <w:r>
+        <w:t>.</w:t>
       </w:r>
       <w:r>
         <w:t xml:space="preserve"> </w:t>
@@ -16475,7 +16587,7 @@
       <w:r>
         <w:t xml:space="preserve"> </w:t>
       </w:r>
-      <w:hyperlink r:id="rId47" w:history="1">
+      <w:hyperlink r:id="rId44" w:history="1">
         <w:r>
           <w:rPr>
             <w:rStyle w:val="Hyperlink"/>
@@ -16818,7 +16930,7 @@
       <w:r>
         <w:t xml:space="preserve"> </w:t>
       </w:r>
-      <w:hyperlink r:id="rId48" w:history="1">
+      <w:hyperlink r:id="rId45" w:history="1">
         <w:r>
           <w:rPr>
             <w:rStyle w:val="Hyperlink"/>
@@ -17146,7 +17258,7 @@
       <w:r>
         <w:t xml:space="preserve"> the stream classification process, see </w:t>
       </w:r>
-      <w:hyperlink r:id="rId49" w:history="1">
+      <w:hyperlink r:id="rId46" w:history="1">
         <w:r>
           <w:rPr>
             <w:rStyle w:val="Hyperlink"/>
@@ -17163,9 +17275,9 @@
         <w:pStyle w:val="Heading2"/>
       </w:pPr>
       <w:bookmarkStart w:id="99" w:name="_Common_Subnets"/>
-      <w:bookmarkStart w:id="100" w:name="_Toc497482068"/>
-      <w:bookmarkStart w:id="101" w:name="_Toc497482959"/>
-      <w:bookmarkStart w:id="102" w:name="_Toc523901542"/>
+      <w:bookmarkStart w:id="100" w:name="_Toc523901542"/>
+      <w:bookmarkStart w:id="101" w:name="_Toc497482068"/>
+      <w:bookmarkStart w:id="102" w:name="_Toc497482959"/>
       <w:bookmarkEnd w:id="99"/>
       <w:r>
         <w:t xml:space="preserve">Common </w:t>
@@ -17179,7 +17291,7 @@
       <w:r>
         <w:t>s</w:t>
       </w:r>
-      <w:bookmarkEnd w:id="102"/>
+      <w:bookmarkEnd w:id="100"/>
     </w:p>
     <w:p>
       <w:pPr>
@@ -17269,6 +17381,9 @@
       <w:r>
         <w:t>10.0.0.0</w:t>
       </w:r>
+      <w:r>
+        <w:t>/24</w:t>
+      </w:r>
     </w:p>
     <w:p>
       <w:pPr>
@@ -17281,6 +17396,9 @@
       <w:r>
         <w:t>192.168.0.0</w:t>
       </w:r>
+      <w:r>
+        <w:t>/24</w:t>
+      </w:r>
     </w:p>
     <w:p>
       <w:pPr>
@@ -17293,6 +17411,9 @@
       <w:r>
         <w:t>192.168.1.0</w:t>
       </w:r>
+      <w:r>
+        <w:t>/24</w:t>
+      </w:r>
     </w:p>
     <w:p>
       <w:pPr>
@@ -17305,6 +17426,9 @@
       <w:r>
         <w:t>192.168.2.0</w:t>
       </w:r>
+      <w:r>
+        <w:t>/24</w:t>
+      </w:r>
     </w:p>
     <w:p>
       <w:pPr>
@@ -17317,6 +17441,9 @@
       <w:r>
         <w:t>172.20.10.0</w:t>
       </w:r>
+      <w:r>
+        <w:t>/24</w:t>
+      </w:r>
     </w:p>
     <w:p>
       <w:pPr>
@@ -17329,6 +17456,9 @@
       <w:r>
         <w:t>192.168.43.0</w:t>
       </w:r>
+      <w:r>
+        <w:t>/24</w:t>
+      </w:r>
     </w:p>
     <w:p>
       <w:pPr>
@@ -17367,8 +17497,8 @@
       <w:r>
         <w:t>CQD Online</w:t>
       </w:r>
-      <w:bookmarkEnd w:id="100"/>
       <w:bookmarkEnd w:id="101"/>
+      <w:bookmarkEnd w:id="102"/>
       <w:bookmarkEnd w:id="103"/>
     </w:p>
     <w:p>
@@ -17525,7 +17655,7 @@
       <w:r>
         <w:t xml:space="preserve">o to </w:t>
       </w:r>
-      <w:hyperlink r:id="rId50" w:history="1">
+      <w:hyperlink r:id="rId47" w:history="1">
         <w:r>
           <w:rPr>
             <w:rStyle w:val="Hyperlink"/>
@@ -17596,7 +17726,7 @@
                     <pic:cNvPicPr/>
                   </pic:nvPicPr>
                   <pic:blipFill>
-                    <a:blip r:embed="rId51"/>
+                    <a:blip r:embed="rId48"/>
                     <a:stretch>
                       <a:fillRect/>
                     </a:stretch>
@@ -17736,7 +17866,7 @@
                     <pic:cNvPicPr/>
                   </pic:nvPicPr>
                   <pic:blipFill>
-                    <a:blip r:embed="rId52">
+                    <a:blip r:embed="rId49">
                       <a:extLst>
                         <a:ext uri="{28A0092B-C50C-407E-A947-70E740481C1C}">
                           <a14:useLocalDpi xmlns:a14="http://schemas.microsoft.com/office/drawing/2010/main" val="0"/>
@@ -17991,7 +18121,7 @@
                     </pic:cNvPicPr>
                   </pic:nvPicPr>
                   <pic:blipFill>
-                    <a:blip r:embed="rId53">
+                    <a:blip r:embed="rId50">
                       <a:extLst>
                         <a:ext uri="{28A0092B-C50C-407E-A947-70E740481C1C}">
                           <a14:useLocalDpi xmlns:a14="http://schemas.microsoft.com/office/drawing/2010/main" val="0"/>
@@ -18094,7 +18224,7 @@
                     <pic:cNvPicPr/>
                   </pic:nvPicPr>
                   <pic:blipFill>
-                    <a:blip r:embed="rId54"/>
+                    <a:blip r:embed="rId51"/>
                     <a:stretch>
                       <a:fillRect/>
                     </a:stretch>
@@ -18529,7 +18659,7 @@
                     </pic:cNvPicPr>
                   </pic:nvPicPr>
                   <pic:blipFill>
-                    <a:blip r:embed="rId55">
+                    <a:blip r:embed="rId52">
                       <a:extLst>
                         <a:ext uri="{28A0092B-C50C-407E-A947-70E740481C1C}">
                           <a14:useLocalDpi xmlns:a14="http://schemas.microsoft.com/office/drawing/2010/main" val="0"/>
@@ -19158,7 +19288,21 @@
         <w:rPr>
           <w:rFonts w:ascii="Courier New" w:hAnsi="Courier New" w:cs="Courier New"/>
         </w:rPr>
-        <w:t>/filter/[AllStreams].[Second Tenant Id]|[YOUR TENANT ID HERE]</w:t>
+        <w:t>/filter/[</w:t>
+      </w:r>
+      <w:proofErr w:type="spellStart"/>
+      <w:r>
+        <w:rPr>
+          <w:rFonts w:ascii="Courier New" w:hAnsi="Courier New" w:cs="Courier New"/>
+        </w:rPr>
+        <w:t>AllStreams</w:t>
+      </w:r>
+      <w:proofErr w:type="spellEnd"/>
+      <w:r>
+        <w:rPr>
+          <w:rFonts w:ascii="Courier New" w:hAnsi="Courier New" w:cs="Courier New"/>
+        </w:rPr>
+        <w:t>].[Second Tenant Id]|[YOUR TENANT ID HERE]</w:t>
       </w:r>
     </w:p>
     <w:p>
@@ -19275,7 +19419,29 @@
           <w:szCs w:val="21"/>
           <w:shd w:val="clear" w:color="auto" w:fill="FCFCFB"/>
         </w:rPr>
-        <w:t>/filter/[AllStreams].[Is Teams]|[TRUE</w:t>
+        <w:t>/filter/[</w:t>
+      </w:r>
+      <w:proofErr w:type="spellStart"/>
+      <w:r>
+        <w:rPr>
+          <w:rFonts w:ascii="Courier New" w:hAnsi="Courier New" w:cs="Courier New"/>
+          <w:color w:val="252424"/>
+          <w:sz w:val="21"/>
+          <w:szCs w:val="21"/>
+          <w:shd w:val="clear" w:color="auto" w:fill="FCFCFB"/>
+        </w:rPr>
+        <w:t>AllStreams</w:t>
+      </w:r>
+      <w:proofErr w:type="spellEnd"/>
+      <w:r>
+        <w:rPr>
+          <w:rFonts w:ascii="Courier New" w:hAnsi="Courier New" w:cs="Courier New"/>
+          <w:color w:val="252424"/>
+          <w:sz w:val="21"/>
+          <w:szCs w:val="21"/>
+          <w:shd w:val="clear" w:color="auto" w:fill="FCFCFB"/>
+        </w:rPr>
+        <w:t>].[Is Teams]|[TRUE</w:t>
       </w:r>
       <w:r>
         <w:rPr>
@@ -19423,7 +19589,7 @@
                           <pic:cNvPicPr/>
                         </pic:nvPicPr>
                         <pic:blipFill>
-                          <a:blip r:embed="rId25" cstate="print">
+                          <a:blip r:embed="rId22" cstate="print">
                             <a:extLst>
                               <a:ext uri="{28A0092B-C50C-407E-A947-70E740481C1C}">
                                 <a14:useLocalDpi xmlns:a14="http://schemas.microsoft.com/office/drawing/2010/main" val="0"/>
@@ -19487,7 +19653,7 @@
             <w:r>
               <w:t xml:space="preserve">default CQD link of </w:t>
             </w:r>
-            <w:hyperlink r:id="rId56" w:history="1">
+            <w:hyperlink r:id="rId53" w:history="1">
               <w:r>
                 <w:rPr>
                   <w:rStyle w:val="Hyperlink"/>
@@ -19572,7 +19738,15 @@
         <w:t>e</w:t>
       </w:r>
       <w:r>
-        <w:t xml:space="preserve"> filters below use regular expressions (RegEx).</w:t>
+        <w:t xml:space="preserve"> filters below use regular expressions (</w:t>
+      </w:r>
+      <w:proofErr w:type="spellStart"/>
+      <w:r>
+        <w:t>RegEx</w:t>
+      </w:r>
+      <w:proofErr w:type="spellEnd"/>
+      <w:r>
+        <w:t>).</w:t>
       </w:r>
     </w:p>
     <w:p>
@@ -20287,7 +20461,7 @@
       <w:r>
         <w:t xml:space="preserve">s </w:t>
       </w:r>
-      <w:hyperlink r:id="rId57" w:history="1">
+      <w:hyperlink r:id="rId54" w:history="1">
         <w:r>
           <w:rPr>
             <w:rStyle w:val="Hyperlink"/>
@@ -20456,7 +20630,7 @@
       <w:r>
         <w:t xml:space="preserve"> to </w:t>
       </w:r>
-      <w:hyperlink r:id="rId58" w:history="1">
+      <w:hyperlink r:id="rId55" w:history="1">
         <w:r>
           <w:rPr>
             <w:rStyle w:val="Hyperlink"/>
@@ -20546,7 +20720,7 @@
                           <pic:cNvPicPr/>
                         </pic:nvPicPr>
                         <pic:blipFill>
-                          <a:blip r:embed="rId25" cstate="print">
+                          <a:blip r:embed="rId22" cstate="print">
                             <a:extLst>
                               <a:ext uri="{28A0092B-C50C-407E-A947-70E740481C1C}">
                                 <a14:useLocalDpi xmlns:a14="http://schemas.microsoft.com/office/drawing/2010/main" val="0"/>
@@ -20837,7 +21011,7 @@
                     <pic:cNvPicPr/>
                   </pic:nvPicPr>
                   <pic:blipFill>
-                    <a:blip r:embed="rId59"/>
+                    <a:blip r:embed="rId56"/>
                     <a:stretch>
                       <a:fillRect/>
                     </a:stretch>
@@ -20935,7 +21109,7 @@
                           <pic:cNvPicPr/>
                         </pic:nvPicPr>
                         <pic:blipFill>
-                          <a:blip r:embed="rId25" cstate="print">
+                          <a:blip r:embed="rId22" cstate="print">
                             <a:extLst>
                               <a:ext uri="{28A0092B-C50C-407E-A947-70E740481C1C}">
                                 <a14:useLocalDpi xmlns:a14="http://schemas.microsoft.com/office/drawing/2010/main" val="0"/>
@@ -21808,12 +21982,14 @@
                 <w:rFonts w:cstheme="minorHAnsi"/>
               </w:rPr>
             </w:pPr>
+            <w:proofErr w:type="spellStart"/>
             <w:r>
               <w:rPr>
                 <w:rFonts w:cstheme="minorHAnsi"/>
               </w:rPr>
               <w:t>NetworkName</w:t>
             </w:r>
+            <w:proofErr w:type="spellEnd"/>
           </w:p>
         </w:tc>
         <w:tc>
@@ -21913,12 +22089,14 @@
                 <w:rFonts w:cstheme="minorHAnsi"/>
               </w:rPr>
             </w:pPr>
+            <w:proofErr w:type="spellStart"/>
             <w:r>
               <w:rPr>
                 <w:rFonts w:cstheme="minorHAnsi"/>
               </w:rPr>
               <w:t>NetworkRange</w:t>
             </w:r>
+            <w:proofErr w:type="spellEnd"/>
           </w:p>
         </w:tc>
         <w:tc>
@@ -22010,12 +22188,14 @@
                 <w:rFonts w:cstheme="minorHAnsi"/>
               </w:rPr>
             </w:pPr>
+            <w:proofErr w:type="spellStart"/>
             <w:r>
               <w:rPr>
                 <w:rFonts w:cstheme="minorHAnsi"/>
               </w:rPr>
               <w:t>BuildingName</w:t>
             </w:r>
+            <w:proofErr w:type="spellEnd"/>
           </w:p>
         </w:tc>
         <w:tc>
@@ -22115,12 +22295,14 @@
                 <w:rFonts w:cstheme="minorHAnsi"/>
               </w:rPr>
             </w:pPr>
+            <w:proofErr w:type="spellStart"/>
             <w:r>
               <w:rPr>
                 <w:rFonts w:cstheme="minorHAnsi"/>
               </w:rPr>
               <w:t>OwnershipType</w:t>
             </w:r>
+            <w:proofErr w:type="spellEnd"/>
           </w:p>
         </w:tc>
         <w:tc>
@@ -22212,12 +22394,14 @@
                 <w:rFonts w:cstheme="minorHAnsi"/>
               </w:rPr>
             </w:pPr>
+            <w:proofErr w:type="spellStart"/>
             <w:r>
               <w:rPr>
                 <w:rFonts w:cstheme="minorHAnsi"/>
               </w:rPr>
               <w:t>BuildingType</w:t>
             </w:r>
+            <w:proofErr w:type="spellEnd"/>
           </w:p>
         </w:tc>
         <w:tc>
@@ -22310,12 +22494,14 @@
                 <w:rFonts w:cstheme="minorHAnsi"/>
               </w:rPr>
             </w:pPr>
+            <w:proofErr w:type="spellStart"/>
             <w:r>
               <w:rPr>
                 <w:rFonts w:cstheme="minorHAnsi"/>
               </w:rPr>
               <w:t>BuildingOfficeType</w:t>
             </w:r>
+            <w:proofErr w:type="spellEnd"/>
           </w:p>
         </w:tc>
         <w:tc>
@@ -22505,12 +22691,14 @@
                 <w:rFonts w:cstheme="minorHAnsi"/>
               </w:rPr>
             </w:pPr>
+            <w:proofErr w:type="spellStart"/>
             <w:r>
               <w:rPr>
                 <w:rFonts w:cstheme="minorHAnsi"/>
               </w:rPr>
               <w:t>ZipCode</w:t>
             </w:r>
+            <w:proofErr w:type="spellEnd"/>
           </w:p>
         </w:tc>
         <w:tc>
@@ -22895,12 +23083,14 @@
                 <w:rFonts w:cstheme="minorHAnsi"/>
               </w:rPr>
             </w:pPr>
+            <w:proofErr w:type="spellStart"/>
             <w:r>
               <w:rPr>
                 <w:rFonts w:cstheme="minorHAnsi"/>
               </w:rPr>
               <w:t>InsideCorp</w:t>
             </w:r>
+            <w:proofErr w:type="spellEnd"/>
           </w:p>
         </w:tc>
         <w:tc>
@@ -23122,22 +23312,32 @@
         <w:pStyle w:val="Heading3"/>
       </w:pPr>
       <w:bookmarkStart w:id="140" w:name="_Toc523901554"/>
+      <w:proofErr w:type="spellStart"/>
       <w:r>
         <w:t>Supernetting</w:t>
       </w:r>
       <w:bookmarkEnd w:id="138"/>
       <w:bookmarkEnd w:id="139"/>
       <w:bookmarkEnd w:id="140"/>
+      <w:proofErr w:type="spellEnd"/>
     </w:p>
     <w:p>
       <w:pPr>
         <w:jc w:val="left"/>
       </w:pPr>
       <w:r>
-        <w:t>You can use s</w:t>
-      </w:r>
-      <w:r>
-        <w:t xml:space="preserve">upernetting, commonly </w:t>
+        <w:t xml:space="preserve">You can use </w:t>
+      </w:r>
+      <w:proofErr w:type="spellStart"/>
+      <w:r>
+        <w:t>s</w:t>
+      </w:r>
+      <w:r>
+        <w:t>upernetting</w:t>
+      </w:r>
+      <w:proofErr w:type="spellEnd"/>
+      <w:r>
+        <w:t xml:space="preserve">, commonly </w:t>
       </w:r>
       <w:r>
         <w:t>called</w:t>
@@ -23160,12 +23360,14 @@
       <w:r>
         <w:t xml:space="preserve">A </w:t>
       </w:r>
+      <w:proofErr w:type="spellStart"/>
       <w:r>
         <w:rPr>
           <w:i/>
         </w:rPr>
         <w:t>supernet</w:t>
       </w:r>
+      <w:proofErr w:type="spellEnd"/>
       <w:r>
         <w:t xml:space="preserve"> is a </w:t>
       </w:r>
@@ -23191,10 +23393,23 @@
         <w:t xml:space="preserve">you can use </w:t>
       </w:r>
       <w:r>
-        <w:t xml:space="preserve">the supernetted address. </w:t>
-      </w:r>
-      <w:r>
-        <w:t>Supernetting is supp</w:t>
+        <w:t xml:space="preserve">the </w:t>
+      </w:r>
+      <w:proofErr w:type="spellStart"/>
+      <w:r>
+        <w:t>supernetted</w:t>
+      </w:r>
+      <w:proofErr w:type="spellEnd"/>
+      <w:r>
+        <w:t xml:space="preserve"> address. </w:t>
+      </w:r>
+      <w:proofErr w:type="spellStart"/>
+      <w:r>
+        <w:t>Supernetting</w:t>
+      </w:r>
+      <w:proofErr w:type="spellEnd"/>
+      <w:r>
+        <w:t xml:space="preserve"> is supp</w:t>
       </w:r>
       <w:r>
         <w:t>orted</w:t>
@@ -23375,9 +23590,11 @@
       <w:r>
         <w:t xml:space="preserve">the </w:t>
       </w:r>
+      <w:proofErr w:type="spellStart"/>
       <w:r>
         <w:t>supernetted</w:t>
       </w:r>
+      <w:proofErr w:type="spellEnd"/>
       <w:r>
         <w:t xml:space="preserve"> address</w:t>
       </w:r>
@@ -23452,8 +23669,13 @@
         <w:t xml:space="preserve">you </w:t>
       </w:r>
       <w:r>
-        <w:t>implement supernetting</w:t>
-      </w:r>
+        <w:t xml:space="preserve">implement </w:t>
+      </w:r>
+      <w:proofErr w:type="spellStart"/>
+      <w:r>
+        <w:t>supernetting</w:t>
+      </w:r>
+      <w:proofErr w:type="spellEnd"/>
       <w:r>
         <w:t>:</w:t>
       </w:r>
@@ -23467,8 +23689,13 @@
         </w:numPr>
         <w:jc w:val="left"/>
       </w:pPr>
-      <w:r>
-        <w:t xml:space="preserve">Supernetting can </w:t>
+      <w:proofErr w:type="spellStart"/>
+      <w:r>
+        <w:t>Supernetting</w:t>
+      </w:r>
+      <w:proofErr w:type="spellEnd"/>
+      <w:r>
+        <w:t xml:space="preserve"> can </w:t>
       </w:r>
       <w:r>
         <w:t xml:space="preserve">only </w:t>
@@ -23513,8 +23740,13 @@
         </w:numPr>
         <w:jc w:val="left"/>
       </w:pPr>
-      <w:r>
-        <w:t>Supernetting takes less time</w:t>
+      <w:proofErr w:type="spellStart"/>
+      <w:r>
+        <w:t>Supernetting</w:t>
+      </w:r>
+      <w:proofErr w:type="spellEnd"/>
+      <w:r>
+        <w:t xml:space="preserve"> takes less time</w:t>
       </w:r>
       <w:r>
         <w:t xml:space="preserve"> up front, </w:t>
@@ -23559,7 +23791,21 @@
         <w:rPr>
           <w:rFonts w:cstheme="minorHAnsi"/>
         </w:rPr>
-        <w:t xml:space="preserve"> supernetting, you </w:t>
+        <w:t xml:space="preserve"> </w:t>
+      </w:r>
+      <w:proofErr w:type="spellStart"/>
+      <w:r>
+        <w:rPr>
+          <w:rFonts w:cstheme="minorHAnsi"/>
+        </w:rPr>
+        <w:t>supernetting</w:t>
+      </w:r>
+      <w:proofErr w:type="spellEnd"/>
+      <w:r>
+        <w:rPr>
+          <w:rFonts w:cstheme="minorHAnsi"/>
+        </w:rPr>
+        <w:t xml:space="preserve">, you </w:t>
       </w:r>
       <w:r>
         <w:rPr>
@@ -23680,7 +23926,15 @@
         <w:jc w:val="left"/>
       </w:pPr>
       <w:r>
-        <w:t xml:space="preserve">It’s important to ensure that the supernetted address is correct and </w:t>
+        <w:t xml:space="preserve">It’s important to ensure that the </w:t>
+      </w:r>
+      <w:proofErr w:type="spellStart"/>
+      <w:r>
+        <w:t>supernetted</w:t>
+      </w:r>
+      <w:proofErr w:type="spellEnd"/>
+      <w:r>
+        <w:t xml:space="preserve"> address is correct and </w:t>
       </w:r>
       <w:r>
         <w:t>isn’t</w:t>
@@ -23880,7 +24134,7 @@
                           <pic:cNvPicPr/>
                         </pic:nvPicPr>
                         <pic:blipFill>
-                          <a:blip r:embed="rId28">
+                          <a:blip r:embed="rId25">
                             <a:extLst>
                               <a:ext uri="{28A0092B-C50C-407E-A947-70E740481C1C}">
                                 <a14:useLocalDpi xmlns:a14="http://schemas.microsoft.com/office/drawing/2010/main" val="0"/>
@@ -23934,9 +24188,11 @@
             <w:r>
               <w:t xml:space="preserve">The network range can be used to represent a </w:t>
             </w:r>
+            <w:proofErr w:type="spellStart"/>
             <w:r>
               <w:t>supernet</w:t>
             </w:r>
+            <w:proofErr w:type="spellEnd"/>
             <w:r>
               <w:t xml:space="preserve">. All new building </w:t>
             </w:r>
@@ -24175,7 +24431,7 @@
                     </pic:cNvPicPr>
                   </pic:nvPicPr>
                   <pic:blipFill>
-                    <a:blip r:embed="rId60">
+                    <a:blip r:embed="rId57">
                       <a:extLst>
                         <a:ext uri="{28A0092B-C50C-407E-A947-70E740481C1C}">
                           <a14:useLocalDpi xmlns:a14="http://schemas.microsoft.com/office/drawing/2010/main" val="0"/>
@@ -24318,7 +24574,7 @@
                     </pic:cNvPicPr>
                   </pic:nvPicPr>
                   <pic:blipFill>
-                    <a:blip r:embed="rId61">
+                    <a:blip r:embed="rId58">
                       <a:extLst>
                         <a:ext uri="{28A0092B-C50C-407E-A947-70E740481C1C}">
                           <a14:useLocalDpi xmlns:a14="http://schemas.microsoft.com/office/drawing/2010/main" val="0"/>
@@ -24442,7 +24698,7 @@
                           <pic:cNvPicPr/>
                         </pic:nvPicPr>
                         <pic:blipFill>
-                          <a:blip r:embed="rId28">
+                          <a:blip r:embed="rId25">
                             <a:extLst>
                               <a:ext uri="{28A0092B-C50C-407E-A947-70E740481C1C}">
                                 <a14:useLocalDpi xmlns:a14="http://schemas.microsoft.com/office/drawing/2010/main" val="0"/>
@@ -24655,7 +24911,7 @@
                           <pic:cNvPicPr/>
                         </pic:nvPicPr>
                         <pic:blipFill>
-                          <a:blip r:embed="rId25" cstate="print">
+                          <a:blip r:embed="rId22" cstate="print">
                             <a:extLst>
                               <a:ext uri="{28A0092B-C50C-407E-A947-70E740481C1C}">
                                 <a14:useLocalDpi xmlns:a14="http://schemas.microsoft.com/office/drawing/2010/main" val="0"/>
@@ -24840,7 +25096,7 @@
       <w:r>
         <w:t xml:space="preserve">to CQD Online by browsing to </w:t>
       </w:r>
-      <w:hyperlink r:id="rId62" w:history="1">
+      <w:hyperlink r:id="rId59" w:history="1">
         <w:r>
           <w:rPr>
             <w:rStyle w:val="Hyperlink"/>
@@ -24933,7 +25189,7 @@
                     <pic:cNvPicPr/>
                   </pic:nvPicPr>
                   <pic:blipFill>
-                    <a:blip r:embed="rId63"/>
+                    <a:blip r:embed="rId60"/>
                     <a:stretch>
                       <a:fillRect/>
                     </a:stretch>
@@ -25098,7 +25354,7 @@
                     </pic:cNvPicPr>
                   </pic:nvPicPr>
                   <pic:blipFill>
-                    <a:blip r:embed="rId64">
+                    <a:blip r:embed="rId61">
                       <a:extLst>
                         <a:ext uri="{28A0092B-C50C-407E-A947-70E740481C1C}">
                           <a14:useLocalDpi xmlns:a14="http://schemas.microsoft.com/office/drawing/2010/main" val="0"/>
@@ -25337,7 +25593,7 @@
                     <pic:cNvPicPr/>
                   </pic:nvPicPr>
                   <pic:blipFill>
-                    <a:blip r:embed="rId65"/>
+                    <a:blip r:embed="rId62"/>
                     <a:stretch>
                       <a:fillRect/>
                     </a:stretch>
@@ -25415,12 +25671,21 @@
       <w:r>
         <w:t xml:space="preserve">If no errors occur during validation, the file upload will succeed. You can then see the uploaded data file in the </w:t>
       </w:r>
+      <w:proofErr w:type="spellStart"/>
       <w:r>
         <w:rPr>
           <w:b/>
           <w:bCs/>
         </w:rPr>
-        <w:t>My uploads</w:t>
+        <w:t>My</w:t>
+      </w:r>
+      <w:proofErr w:type="spellEnd"/>
+      <w:r>
+        <w:rPr>
+          <w:b/>
+          <w:bCs/>
+        </w:rPr>
+        <w:t xml:space="preserve"> uploads</w:t>
       </w:r>
       <w:r>
         <w:t xml:space="preserve"> table, which shows the full list of all uploaded files for the current tenant at the bottom of that page.</w:t>
@@ -25475,7 +25740,7 @@
                           <pic:cNvPicPr/>
                         </pic:nvPicPr>
                         <pic:blipFill>
-                          <a:blip r:embed="rId25" cstate="print">
+                          <a:blip r:embed="rId22" cstate="print">
                             <a:extLst>
                               <a:ext uri="{28A0092B-C50C-407E-A947-70E740481C1C}">
                                 <a14:useLocalDpi xmlns:a14="http://schemas.microsoft.com/office/drawing/2010/main" val="0"/>
@@ -25587,7 +25852,7 @@
                           <pic:cNvPicPr/>
                         </pic:nvPicPr>
                         <pic:blipFill>
-                          <a:blip r:embed="rId25" cstate="print">
+                          <a:blip r:embed="rId22" cstate="print">
                             <a:extLst>
                               <a:ext uri="{28A0092B-C50C-407E-A947-70E740481C1C}">
                                 <a14:useLocalDpi xmlns:a14="http://schemas.microsoft.com/office/drawing/2010/main" val="0"/>
@@ -25704,16 +25969,16 @@
       <w:pPr>
         <w:pStyle w:val="Heading2"/>
       </w:pPr>
-      <w:bookmarkStart w:id="148" w:name="_Toc497482081"/>
-      <w:bookmarkStart w:id="149" w:name="_Toc497482972"/>
-      <w:bookmarkStart w:id="150" w:name="_Toc523901557"/>
+      <w:bookmarkStart w:id="148" w:name="_Toc523901557"/>
+      <w:bookmarkStart w:id="149" w:name="_Toc497482081"/>
+      <w:bookmarkStart w:id="150" w:name="_Toc497482972"/>
       <w:r>
         <w:t>Updating</w:t>
       </w:r>
       <w:r>
         <w:t xml:space="preserve"> a building file</w:t>
       </w:r>
-      <w:bookmarkEnd w:id="150"/>
+      <w:bookmarkEnd w:id="148"/>
     </w:p>
     <w:p>
       <w:pPr>
@@ -25818,7 +26083,7 @@
                           <pic:cNvPicPr/>
                         </pic:nvPicPr>
                         <pic:blipFill>
-                          <a:blip r:embed="rId28">
+                          <a:blip r:embed="rId25">
                             <a:extLst>
                               <a:ext uri="{28A0092B-C50C-407E-A947-70E740481C1C}">
                                 <a14:useLocalDpi xmlns:a14="http://schemas.microsoft.com/office/drawing/2010/main" val="0"/>
@@ -26213,8 +26478,8 @@
       <w:r>
         <w:t xml:space="preserve">Missing </w:t>
       </w:r>
-      <w:bookmarkEnd w:id="148"/>
       <w:bookmarkEnd w:id="149"/>
+      <w:bookmarkEnd w:id="150"/>
       <w:r>
         <w:t>subnets</w:t>
       </w:r>
@@ -26491,7 +26756,7 @@
                           <pic:cNvPicPr/>
                         </pic:nvPicPr>
                         <pic:blipFill>
-                          <a:blip r:embed="rId28">
+                          <a:blip r:embed="rId25">
                             <a:extLst>
                               <a:ext uri="{28A0092B-C50C-407E-A947-70E740481C1C}">
                                 <a14:useLocalDpi xmlns:a14="http://schemas.microsoft.com/office/drawing/2010/main" val="0"/>
@@ -26639,7 +26904,7 @@
                           <pic:cNvPicPr/>
                         </pic:nvPicPr>
                         <pic:blipFill>
-                          <a:blip r:embed="rId25" cstate="print">
+                          <a:blip r:embed="rId22" cstate="print">
                             <a:extLst>
                               <a:ext uri="{28A0092B-C50C-407E-A947-70E740481C1C}">
                                 <a14:useLocalDpi xmlns:a14="http://schemas.microsoft.com/office/drawing/2010/main" val="0"/>
@@ -26769,7 +27034,7 @@
                     <pic:cNvPicPr/>
                   </pic:nvPicPr>
                   <pic:blipFill>
-                    <a:blip r:embed="rId66"/>
+                    <a:blip r:embed="rId63"/>
                     <a:stretch>
                       <a:fillRect/>
                     </a:stretch>
@@ -26842,13 +27107,13 @@
         <w:pStyle w:val="Heading2"/>
       </w:pPr>
       <w:bookmarkStart w:id="154" w:name="_Import_the_CQD"/>
-      <w:bookmarkStart w:id="155" w:name="_Toc471807705"/>
-      <w:bookmarkStart w:id="156" w:name="_Toc471828777"/>
-      <w:bookmarkStart w:id="157" w:name="_Toc497482082"/>
-      <w:bookmarkStart w:id="158" w:name="_Toc497482973"/>
-      <w:bookmarkStart w:id="159" w:name="_Toc471807696"/>
-      <w:bookmarkStart w:id="160" w:name="_Toc471828768"/>
-      <w:bookmarkStart w:id="161" w:name="_Toc523901561"/>
+      <w:bookmarkStart w:id="155" w:name="_Toc523901561"/>
+      <w:bookmarkStart w:id="156" w:name="_Toc471807705"/>
+      <w:bookmarkStart w:id="157" w:name="_Toc471828777"/>
+      <w:bookmarkStart w:id="158" w:name="_Toc497482082"/>
+      <w:bookmarkStart w:id="159" w:name="_Toc497482973"/>
+      <w:bookmarkStart w:id="160" w:name="_Toc471807696"/>
+      <w:bookmarkStart w:id="161" w:name="_Toc471828768"/>
       <w:bookmarkEnd w:id="154"/>
       <w:r>
         <w:t xml:space="preserve">Building </w:t>
@@ -26865,7 +27130,7 @@
       <w:r>
         <w:t>ools</w:t>
       </w:r>
-      <w:bookmarkEnd w:id="161"/>
+      <w:bookmarkEnd w:id="155"/>
     </w:p>
     <w:p>
       <w:pPr>
@@ -27084,7 +27349,7 @@
       <w:r>
         <w:t xml:space="preserve"> </w:t>
       </w:r>
-      <w:hyperlink r:id="rId67" w:history="1">
+      <w:hyperlink r:id="rId64" w:history="1">
         <w:r>
           <w:rPr>
             <w:rStyle w:val="Hyperlink"/>
@@ -27194,7 +27459,7 @@
       <w:r>
         <w:t xml:space="preserve">visit </w:t>
       </w:r>
-      <w:hyperlink r:id="rId68" w:history="1">
+      <w:hyperlink r:id="rId65" w:history="1">
         <w:r>
           <w:rPr>
             <w:rStyle w:val="Hyperlink"/>
@@ -27815,7 +28080,7 @@
                     <pic:cNvPicPr/>
                   </pic:nvPicPr>
                   <pic:blipFill>
-                    <a:blip r:embed="rId69"/>
+                    <a:blip r:embed="rId66"/>
                     <a:stretch>
                       <a:fillRect/>
                     </a:stretch>
@@ -27884,7 +28149,7 @@
       <w:r>
         <w:t xml:space="preserve">You can also use the </w:t>
       </w:r>
-      <w:hyperlink r:id="rId70" w:history="1">
+      <w:hyperlink r:id="rId67" w:history="1">
         <w:r>
           <w:rPr>
             <w:rStyle w:val="Hyperlink"/>
@@ -27916,7 +28181,7 @@
       <w:r>
         <w:t xml:space="preserve">, see </w:t>
       </w:r>
-      <w:hyperlink r:id="rId71" w:history="1">
+      <w:hyperlink r:id="rId68" w:history="1">
         <w:r>
           <w:rPr>
             <w:rStyle w:val="Hyperlink"/>
@@ -27942,10 +28207,10 @@
       <w:r>
         <w:t>nvestigations</w:t>
       </w:r>
-      <w:bookmarkEnd w:id="155"/>
       <w:bookmarkEnd w:id="156"/>
       <w:bookmarkEnd w:id="157"/>
       <w:bookmarkEnd w:id="158"/>
+      <w:bookmarkEnd w:id="159"/>
       <w:bookmarkEnd w:id="166"/>
     </w:p>
     <w:p>
@@ -28138,7 +28403,7 @@
                           <pic:cNvPicPr/>
                         </pic:nvPicPr>
                         <pic:blipFill>
-                          <a:blip r:embed="rId25" cstate="print">
+                          <a:blip r:embed="rId22" cstate="print">
                             <a:extLst>
                               <a:ext uri="{28A0092B-C50C-407E-A947-70E740481C1C}">
                                 <a14:useLocalDpi xmlns:a14="http://schemas.microsoft.com/office/drawing/2010/main" val="0"/>
@@ -28429,7 +28694,7 @@
                     <pic:cNvPicPr/>
                   </pic:nvPicPr>
                   <pic:blipFill>
-                    <a:blip r:embed="rId72"/>
+                    <a:blip r:embed="rId69"/>
                     <a:stretch>
                       <a:fillRect/>
                     </a:stretch>
@@ -28783,9 +29048,9 @@
         <w:pStyle w:val="Heading3"/>
       </w:pPr>
       <w:bookmarkStart w:id="177" w:name="_Setup_failure_investigations"/>
-      <w:bookmarkStart w:id="178" w:name="_Toc497482085"/>
-      <w:bookmarkStart w:id="179" w:name="_Toc497482976"/>
-      <w:bookmarkStart w:id="180" w:name="_Toc523901569"/>
+      <w:bookmarkStart w:id="178" w:name="_Toc523901569"/>
+      <w:bookmarkStart w:id="179" w:name="_Toc497482085"/>
+      <w:bookmarkStart w:id="180" w:name="_Toc497482976"/>
       <w:bookmarkEnd w:id="177"/>
       <w:r>
         <w:t>S</w:t>
@@ -28802,14 +29067,14 @@
       <w:r>
         <w:t xml:space="preserve"> investigations</w:t>
       </w:r>
-      <w:bookmarkEnd w:id="180"/>
+      <w:bookmarkEnd w:id="178"/>
       <w:r>
         <w:t xml:space="preserve"> </w:t>
       </w:r>
       <w:bookmarkEnd w:id="175"/>
       <w:bookmarkEnd w:id="176"/>
-      <w:bookmarkEnd w:id="178"/>
       <w:bookmarkEnd w:id="179"/>
+      <w:bookmarkEnd w:id="180"/>
     </w:p>
     <w:p>
       <w:pPr>
@@ -28898,7 +29163,7 @@
                           <pic:cNvPicPr/>
                         </pic:nvPicPr>
                         <pic:blipFill>
-                          <a:blip r:embed="rId25" cstate="print">
+                          <a:blip r:embed="rId22" cstate="print">
                             <a:extLst>
                               <a:ext uri="{28A0092B-C50C-407E-A947-70E740481C1C}">
                                 <a14:useLocalDpi xmlns:a14="http://schemas.microsoft.com/office/drawing/2010/main" val="0"/>
@@ -29057,7 +29322,7 @@
                     <pic:cNvPicPr/>
                   </pic:nvPicPr>
                   <pic:blipFill>
-                    <a:blip r:embed="rId73"/>
+                    <a:blip r:embed="rId70"/>
                     <a:stretch>
                       <a:fillRect/>
                     </a:stretch>
@@ -29783,7 +30048,7 @@
             <w:r>
               <w:t xml:space="preserve">Work with your network team and verify your firewall(s) configuration against </w:t>
             </w:r>
-            <w:hyperlink r:id="rId74" w:history="1">
+            <w:hyperlink r:id="rId71" w:history="1">
               <w:r>
                 <w:rPr>
                   <w:rStyle w:val="Hyperlink"/>
@@ -29805,7 +30070,7 @@
             <w:r>
               <w:t xml:space="preserve">Verify that the </w:t>
             </w:r>
-            <w:hyperlink r:id="rId75" w:anchor="bkmk_teams" w:history="1">
+            <w:hyperlink r:id="rId72" w:anchor="bkmk_teams" w:history="1">
               <w:r>
                 <w:rPr>
                   <w:rStyle w:val="Hyperlink"/>
@@ -29996,7 +30261,7 @@
             <w:r>
               <w:t xml:space="preserve"> the </w:t>
             </w:r>
-            <w:hyperlink r:id="rId76" w:history="1">
+            <w:hyperlink r:id="rId73" w:history="1">
               <w:r>
                 <w:rPr>
                   <w:rStyle w:val="Hyperlink"/>
@@ -30311,7 +30576,7 @@
                     <pic:cNvPicPr/>
                   </pic:nvPicPr>
                   <pic:blipFill>
-                    <a:blip r:embed="rId77"/>
+                    <a:blip r:embed="rId74"/>
                     <a:stretch>
                       <a:fillRect/>
                     </a:stretch>
@@ -30729,7 +30994,7 @@
                           <pic:cNvPicPr/>
                         </pic:nvPicPr>
                         <pic:blipFill>
-                          <a:blip r:embed="rId25" cstate="print">
+                          <a:blip r:embed="rId22" cstate="print">
                             <a:extLst>
                               <a:ext uri="{28A0092B-C50C-407E-A947-70E740481C1C}">
                                 <a14:useLocalDpi xmlns:a14="http://schemas.microsoft.com/office/drawing/2010/main" val="0"/>
@@ -30837,7 +31102,7 @@
                     <pic:cNvPicPr/>
                   </pic:nvPicPr>
                   <pic:blipFill>
-                    <a:blip r:embed="rId78"/>
+                    <a:blip r:embed="rId75"/>
                     <a:stretch>
                       <a:fillRect/>
                     </a:stretch>
@@ -31175,7 +31440,7 @@
       <w:r>
         <w:t xml:space="preserve">e </w:t>
       </w:r>
-      <w:hyperlink r:id="rId79" w:history="1">
+      <w:hyperlink r:id="rId76" w:history="1">
         <w:r>
           <w:rPr>
             <w:rStyle w:val="Hyperlink"/>
@@ -31346,8 +31611,8 @@
         <w:tblLook w:val="04A0" w:firstRow="1" w:lastRow="0" w:firstColumn="1" w:lastColumn="0" w:noHBand="0" w:noVBand="1"/>
       </w:tblPr>
       <w:tblGrid>
-        <w:gridCol w:w="2026"/>
-        <w:gridCol w:w="8044"/>
+        <w:gridCol w:w="2050"/>
+        <w:gridCol w:w="8020"/>
       </w:tblGrid>
       <w:tr>
         <w:trPr>
@@ -31569,7 +31834,7 @@
             <w:r>
               <w:t xml:space="preserve">everage the </w:t>
             </w:r>
-            <w:hyperlink r:id="rId80" w:history="1">
+            <w:hyperlink r:id="rId77" w:history="1">
               <w:r>
                 <w:rPr>
                   <w:rStyle w:val="Hyperlink"/>
@@ -31660,7 +31925,7 @@
               </w:numPr>
               <w:cnfStyle w:val="000000100000" w:firstRow="0" w:lastRow="0" w:firstColumn="0" w:lastColumn="0" w:oddVBand="0" w:evenVBand="0" w:oddHBand="1" w:evenHBand="0" w:firstRowFirstColumn="0" w:firstRowLastColumn="0" w:lastRowFirstColumn="0" w:lastRowLastColumn="0"/>
             </w:pPr>
-            <w:hyperlink r:id="rId81" w:history="1">
+            <w:hyperlink r:id="rId78" w:history="1">
               <w:r>
                 <w:rPr>
                   <w:rStyle w:val="Hyperlink"/>
@@ -31690,7 +31955,7 @@
               </w:numPr>
               <w:cnfStyle w:val="000000100000" w:firstRow="0" w:lastRow="0" w:firstColumn="0" w:lastColumn="0" w:oddVBand="0" w:evenVBand="0" w:oddHBand="1" w:evenHBand="0" w:firstRowFirstColumn="0" w:firstRowLastColumn="0" w:lastRowFirstColumn="0" w:lastRowLastColumn="0"/>
             </w:pPr>
-            <w:hyperlink r:id="rId82" w:history="1">
+            <w:hyperlink r:id="rId79" w:history="1">
               <w:r>
                 <w:rPr>
                   <w:rStyle w:val="Hyperlink"/>
@@ -31778,7 +32043,7 @@
               </w:numPr>
               <w:cnfStyle w:val="000000100000" w:firstRow="0" w:lastRow="0" w:firstColumn="0" w:lastColumn="0" w:oddVBand="0" w:evenVBand="0" w:oddHBand="1" w:evenHBand="0" w:firstRowFirstColumn="0" w:firstRowLastColumn="0" w:lastRowFirstColumn="0" w:lastRowLastColumn="0"/>
             </w:pPr>
-            <w:hyperlink r:id="rId83" w:anchor="test-the-network" w:history="1">
+            <w:hyperlink r:id="rId80" w:anchor="test-the-network" w:history="1">
               <w:r>
                 <w:rPr>
                   <w:rStyle w:val="Hyperlink"/>
@@ -31796,7 +32061,7 @@
               </w:numPr>
               <w:cnfStyle w:val="000000100000" w:firstRow="0" w:lastRow="0" w:firstColumn="0" w:lastColumn="0" w:oddVBand="0" w:evenVBand="0" w:oddHBand="1" w:evenHBand="0" w:firstRowFirstColumn="0" w:firstRowLastColumn="0" w:lastRowFirstColumn="0" w:lastRowLastColumn="0"/>
             </w:pPr>
-            <w:hyperlink r:id="rId84" w:history="1">
+            <w:hyperlink r:id="rId81" w:history="1">
               <w:r>
                 <w:rPr>
                   <w:rStyle w:val="Hyperlink"/>
@@ -31859,7 +32124,7 @@
             <w:r>
               <w:t xml:space="preserve"> against Microsoft performance </w:t>
             </w:r>
-            <w:hyperlink r:id="rId85" w:history="1">
+            <w:hyperlink r:id="rId82" w:history="1">
               <w:r>
                 <w:rPr>
                   <w:rStyle w:val="Hyperlink"/>
@@ -31882,13 +32147,8 @@
                 <w:numId w:val="44"/>
               </w:numPr>
               <w:cnfStyle w:val="000000100000" w:firstRow="0" w:lastRow="0" w:firstColumn="0" w:lastColumn="0" w:oddVBand="0" w:evenVBand="0" w:oddHBand="1" w:evenHBand="0" w:firstRowFirstColumn="0" w:firstRowLastColumn="0" w:lastRowFirstColumn="0" w:lastRowLastColumn="0"/>
-              <w:rPr>
-                <w:rStyle w:val="Hyperlink"/>
-                <w:color w:val="auto"/>
-                <w:u w:val="none"/>
-              </w:rPr>
             </w:pPr>
-            <w:hyperlink r:id="rId86" w:history="1">
+            <w:hyperlink r:id="rId83" w:history="1">
               <w:r>
                 <w:rPr>
                   <w:rStyle w:val="Hyperlink"/>
@@ -31909,91 +32169,6 @@
               </w:r>
             </w:hyperlink>
           </w:p>
-          <w:p>
-            <w:pPr>
-              <w:pStyle w:val="tabletext"/>
-              <w:jc w:val="left"/>
-              <w:cnfStyle w:val="000000100000" w:firstRow="0" w:lastRow="0" w:firstColumn="0" w:lastColumn="0" w:oddVBand="0" w:evenVBand="0" w:oddHBand="1" w:evenHBand="0" w:firstRowFirstColumn="0" w:firstRowLastColumn="0" w:lastRowFirstColumn="0" w:lastRowLastColumn="0"/>
-            </w:pPr>
-            <w:r>
-              <w:rPr>
-                <w:b/>
-              </w:rPr>
-              <w:t>CxdCallData</w:t>
-            </w:r>
-            <w:r>
-              <w:t xml:space="preserve">: This script can be used to help map a subnet to specific </w:t>
-            </w:r>
-            <w:r>
-              <w:t>users</w:t>
-            </w:r>
-            <w:r>
-              <w:t xml:space="preserve"> within Call Analytics. CQD doesn’t have any PII data</w:t>
-            </w:r>
-            <w:r>
-              <w:t>,</w:t>
-            </w:r>
-            <w:r>
-              <w:t xml:space="preserve"> </w:t>
-            </w:r>
-            <w:r>
-              <w:t>so</w:t>
-            </w:r>
-            <w:r>
-              <w:t xml:space="preserve"> it can be difficult to map subnets to actual </w:t>
-            </w:r>
-            <w:r>
-              <w:t>users</w:t>
-            </w:r>
-            <w:r>
-              <w:t>. If you note that certain subnets are experiencing high jitter or packet loss</w:t>
-            </w:r>
-            <w:r>
-              <w:t>,</w:t>
-            </w:r>
-            <w:r>
-              <w:t xml:space="preserve"> you can </w:t>
-            </w:r>
-            <w:r>
-              <w:t xml:space="preserve">use </w:t>
-            </w:r>
-            <w:r>
-              <w:t>the script to extract data directly from the service to display individual call details like user name, transport, jitter, packet loss, latency</w:t>
-            </w:r>
-            <w:r>
-              <w:t>,</w:t>
-            </w:r>
-            <w:r>
-              <w:t xml:space="preserve"> and more. The script will also return a direct link to the </w:t>
-            </w:r>
-            <w:r>
-              <w:t>report</w:t>
-            </w:r>
-            <w:r>
-              <w:t xml:space="preserve"> in Call Analytics to allow for additional triage. This script can be found in the PowerShell Gallery</w:t>
-            </w:r>
-            <w:r>
-              <w:t>:</w:t>
-            </w:r>
-          </w:p>
-          <w:p>
-            <w:pPr>
-              <w:pStyle w:val="tabletext"/>
-              <w:numPr>
-                <w:ilvl w:val="0"/>
-                <w:numId w:val="44"/>
-              </w:numPr>
-              <w:cnfStyle w:val="000000100000" w:firstRow="0" w:lastRow="0" w:firstColumn="0" w:lastColumn="0" w:oddVBand="0" w:evenVBand="0" w:oddHBand="1" w:evenHBand="0" w:firstRowFirstColumn="0" w:firstRowLastColumn="0" w:lastRowFirstColumn="0" w:lastRowLastColumn="0"/>
-            </w:pPr>
-            <w:hyperlink r:id="rId87" w:history="1">
-              <w:r>
-                <w:rPr>
-                  <w:rStyle w:val="Hyperlink"/>
-                </w:rPr>
-                <w:t>https://www.powershellgallery.com/packages/CxdCallData</w:t>
-              </w:r>
-            </w:hyperlink>
-          </w:p>
         </w:tc>
       </w:tr>
       <w:tr>
@@ -32197,7 +32372,7 @@
             <w:r>
               <w:t xml:space="preserve"> </w:t>
             </w:r>
-            <w:hyperlink r:id="rId88" w:history="1">
+            <w:hyperlink r:id="rId84" w:history="1">
               <w:r>
                 <w:rPr>
                   <w:rStyle w:val="Hyperlink"/>
@@ -32251,7 +32426,7 @@
             <w:r>
               <w:t xml:space="preserve"> or clients are the issue, consider engaging </w:t>
             </w:r>
-            <w:hyperlink r:id="rId89" w:history="1">
+            <w:hyperlink r:id="rId85" w:history="1">
               <w:r>
                 <w:rPr>
                   <w:rStyle w:val="Hyperlink"/>
@@ -32306,11 +32481,11 @@
       </w:pPr>
       <w:bookmarkStart w:id="190" w:name="_Toc497482089"/>
       <w:bookmarkStart w:id="191" w:name="_Toc497482980"/>
-      <w:bookmarkStart w:id="192" w:name="_Toc471807699"/>
-      <w:bookmarkStart w:id="193" w:name="_Toc471828771"/>
-      <w:bookmarkStart w:id="194" w:name="_Toc523901573"/>
-      <w:bookmarkEnd w:id="159"/>
+      <w:bookmarkStart w:id="192" w:name="_Toc523901573"/>
+      <w:bookmarkStart w:id="193" w:name="_Toc471807699"/>
+      <w:bookmarkStart w:id="194" w:name="_Toc471828771"/>
       <w:bookmarkEnd w:id="160"/>
+      <w:bookmarkEnd w:id="161"/>
       <w:r>
         <w:lastRenderedPageBreak/>
         <w:t>Quality</w:t>
@@ -32326,10 +32501,12 @@
       </w:r>
       <w:bookmarkEnd w:id="190"/>
       <w:bookmarkEnd w:id="191"/>
-      <w:bookmarkEnd w:id="194"/>
-    </w:p>
-    <w:p>
-      <w:pPr>
+      <w:bookmarkEnd w:id="192"/>
+    </w:p>
+    <w:p>
+      <w:pPr>
+        <w:keepNext/>
+        <w:keepLines/>
         <w:jc w:val="left"/>
       </w:pPr>
       <w:r>
@@ -32410,11 +32587,6 @@
       <w:r>
         <w:t xml:space="preserve"> </w:t>
       </w:r>
-    </w:p>
-    <w:p>
-      <w:pPr>
-        <w:jc w:val="left"/>
-      </w:pPr>
     </w:p>
     <w:tbl>
       <w:tblPr>
@@ -32447,6 +32619,7 @@
           <w:p>
             <w:pPr>
               <w:pStyle w:val="Noteiconwtext"/>
+              <w:keepLines/>
             </w:pPr>
             <w:r>
               <w:drawing>
@@ -32465,7 +32638,7 @@
                           <pic:cNvPicPr/>
                         </pic:nvPicPr>
                         <pic:blipFill>
-                          <a:blip r:embed="rId25" cstate="print">
+                          <a:blip r:embed="rId22" cstate="print">
                             <a:extLst>
                               <a:ext uri="{28A0092B-C50C-407E-A947-70E740481C1C}">
                                 <a14:useLocalDpi xmlns:a14="http://schemas.microsoft.com/office/drawing/2010/main" val="0"/>
@@ -32495,6 +32668,7 @@
           <w:p>
             <w:pPr>
               <w:pStyle w:val="Noteiconwtext"/>
+              <w:keepLines/>
             </w:pPr>
             <w:r>
               <w:t>Note</w:t>
@@ -32509,6 +32683,7 @@
           <w:p>
             <w:pPr>
               <w:pStyle w:val="Noteiconwtext"/>
+              <w:keepLines/>
               <w:jc w:val="left"/>
             </w:pPr>
             <w:r>
@@ -32550,6 +32725,7 @@
     </w:tbl>
     <w:p>
       <w:pPr>
+        <w:keepLines/>
         <w:jc w:val="left"/>
       </w:pPr>
     </w:p>
@@ -32575,6 +32751,7 @@
     </w:p>
     <w:p>
       <w:pPr>
+        <w:keepLines/>
         <w:jc w:val="left"/>
       </w:pPr>
       <w:r>
@@ -33077,7 +33254,7 @@
                           <pic:cNvPicPr/>
                         </pic:nvPicPr>
                         <pic:blipFill>
-                          <a:blip r:embed="rId25" cstate="print">
+                          <a:blip r:embed="rId22" cstate="print">
                             <a:extLst>
                               <a:ext uri="{28A0092B-C50C-407E-A947-70E740481C1C}">
                                 <a14:useLocalDpi xmlns:a14="http://schemas.microsoft.com/office/drawing/2010/main" val="0"/>
@@ -33268,7 +33445,7 @@
                           <pic:cNvPicPr/>
                         </pic:nvPicPr>
                         <pic:blipFill>
-                          <a:blip r:embed="rId28">
+                          <a:blip r:embed="rId25">
                             <a:extLst>
                               <a:ext uri="{28A0092B-C50C-407E-A947-70E740481C1C}">
                                 <a14:useLocalDpi xmlns:a14="http://schemas.microsoft.com/office/drawing/2010/main" val="0"/>
@@ -33482,7 +33659,7 @@
                     <pic:cNvPicPr/>
                   </pic:nvPicPr>
                   <pic:blipFill>
-                    <a:blip r:embed="rId90"/>
+                    <a:blip r:embed="rId86"/>
                     <a:stretch>
                       <a:fillRect/>
                     </a:stretch>
@@ -34025,7 +34202,7 @@
                           <pic:cNvPicPr/>
                         </pic:nvPicPr>
                         <pic:blipFill>
-                          <a:blip r:embed="rId25" cstate="print">
+                          <a:blip r:embed="rId22" cstate="print">
                             <a:extLst>
                               <a:ext uri="{28A0092B-C50C-407E-A947-70E740481C1C}">
                                 <a14:useLocalDpi xmlns:a14="http://schemas.microsoft.com/office/drawing/2010/main" val="0"/>
@@ -34201,7 +34378,7 @@
                           <pic:cNvPicPr/>
                         </pic:nvPicPr>
                         <pic:blipFill>
-                          <a:blip r:embed="rId25" cstate="print">
+                          <a:blip r:embed="rId22" cstate="print">
                             <a:extLst>
                               <a:ext uri="{28A0092B-C50C-407E-A947-70E740481C1C}">
                                 <a14:useLocalDpi xmlns:a14="http://schemas.microsoft.com/office/drawing/2010/main" val="0"/>
@@ -34314,7 +34491,7 @@
                     <pic:cNvPicPr/>
                   </pic:nvPicPr>
                   <pic:blipFill>
-                    <a:blip r:embed="rId91"/>
+                    <a:blip r:embed="rId87"/>
                     <a:stretch>
                       <a:fillRect/>
                     </a:stretch>
@@ -34848,7 +35025,7 @@
       <w:r>
         <w:t xml:space="preserve">leverage </w:t>
       </w:r>
-      <w:hyperlink r:id="rId92" w:history="1">
+      <w:hyperlink r:id="rId88" w:history="1">
         <w:r>
           <w:rPr>
             <w:rStyle w:val="Hyperlink"/>
@@ -34911,36 +35088,7 @@
         <w:t>track down users in that building.</w:t>
       </w:r>
       <w:r>
-        <w:t xml:space="preserve"> For assistance in mapping </w:t>
-      </w:r>
-      <w:r>
-        <w:t xml:space="preserve">a </w:t>
-      </w:r>
-      <w:r>
-        <w:t xml:space="preserve">poor </w:t>
-      </w:r>
-      <w:r>
-        <w:t xml:space="preserve">subnet to a user, </w:t>
-      </w:r>
-      <w:r>
-        <w:t xml:space="preserve">use </w:t>
-      </w:r>
-      <w:r>
-        <w:t xml:space="preserve">the </w:t>
-      </w:r>
-      <w:hyperlink r:id="rId93" w:history="1">
-        <w:r>
-          <w:rPr>
-            <w:rStyle w:val="Hyperlink"/>
-          </w:rPr>
-          <w:t>CxdCallData</w:t>
-        </w:r>
-      </w:hyperlink>
-      <w:r>
-        <w:t xml:space="preserve"> s</w:t>
-      </w:r>
-      <w:r>
-        <w:t>cript using the SubnetCsvFile function.</w:t>
+        <w:t xml:space="preserve"> </w:t>
       </w:r>
     </w:p>
     <w:p>
@@ -35158,7 +35306,7 @@
             <w:r>
               <w:t xml:space="preserve">he </w:t>
             </w:r>
-            <w:hyperlink r:id="rId94" w:history="1">
+            <w:hyperlink r:id="rId89" w:history="1">
               <w:r>
                 <w:rPr>
                   <w:rStyle w:val="Hyperlink"/>
@@ -35242,7 +35390,7 @@
               <w:jc w:val="left"/>
               <w:cnfStyle w:val="000000100000" w:firstRow="0" w:lastRow="0" w:firstColumn="0" w:lastColumn="0" w:oddVBand="0" w:evenVBand="0" w:oddHBand="1" w:evenHBand="0" w:firstRowFirstColumn="0" w:firstRowLastColumn="0" w:lastRowFirstColumn="0" w:lastRowLastColumn="0"/>
             </w:pPr>
-            <w:hyperlink r:id="rId95" w:anchor="test-the-network" w:history="1">
+            <w:hyperlink r:id="rId90" w:anchor="test-the-network" w:history="1">
               <w:r>
                 <w:rPr>
                   <w:rStyle w:val="Hyperlink"/>
@@ -35262,7 +35410,7 @@
               <w:jc w:val="left"/>
               <w:cnfStyle w:val="000000100000" w:firstRow="0" w:lastRow="0" w:firstColumn="0" w:lastColumn="0" w:oddVBand="0" w:evenVBand="0" w:oddHBand="1" w:evenHBand="0" w:firstRowFirstColumn="0" w:firstRowLastColumn="0" w:lastRowFirstColumn="0" w:lastRowLastColumn="0"/>
             </w:pPr>
-            <w:hyperlink r:id="rId96" w:history="1">
+            <w:hyperlink r:id="rId91" w:history="1">
               <w:r>
                 <w:rPr>
                   <w:rStyle w:val="Hyperlink"/>
@@ -35324,7 +35472,7 @@
             <w:r>
               <w:t xml:space="preserve"> assess the performance of a subnet and validate the readiness of the network against the Microsoft performance </w:t>
             </w:r>
-            <w:hyperlink r:id="rId97" w:history="1">
+            <w:hyperlink r:id="rId92" w:history="1">
               <w:r>
                 <w:rPr>
                   <w:rStyle w:val="Hyperlink"/>
@@ -35346,13 +35494,8 @@
               </w:numPr>
               <w:jc w:val="left"/>
               <w:cnfStyle w:val="000000100000" w:firstRow="0" w:lastRow="0" w:firstColumn="0" w:lastColumn="0" w:oddVBand="0" w:evenVBand="0" w:oddHBand="1" w:evenHBand="0" w:firstRowFirstColumn="0" w:firstRowLastColumn="0" w:lastRowFirstColumn="0" w:lastRowLastColumn="0"/>
-              <w:rPr>
-                <w:rStyle w:val="Hyperlink"/>
-                <w:color w:val="auto"/>
-                <w:u w:val="none"/>
-              </w:rPr>
             </w:pPr>
-            <w:hyperlink r:id="rId98" w:history="1">
+            <w:hyperlink r:id="rId93" w:history="1">
               <w:r>
                 <w:rPr>
                   <w:rStyle w:val="Hyperlink"/>
@@ -35372,146 +35515,6 @@
                 <w:t>Network Assessment Tool</w:t>
               </w:r>
             </w:hyperlink>
-          </w:p>
-          <w:p>
-            <w:pPr>
-              <w:pStyle w:val="tabletext"/>
-              <w:keepLines/>
-              <w:spacing w:after="0"/>
-              <w:jc w:val="left"/>
-              <w:cnfStyle w:val="000000100000" w:firstRow="0" w:lastRow="0" w:firstColumn="0" w:lastColumn="0" w:oddVBand="0" w:evenVBand="0" w:oddHBand="1" w:evenHBand="0" w:firstRowFirstColumn="0" w:firstRowLastColumn="0" w:lastRowFirstColumn="0" w:lastRowLastColumn="0"/>
-            </w:pPr>
-            <w:r>
-              <w:rPr>
-                <w:b/>
-              </w:rPr>
-              <w:t>CxdCallData</w:t>
-            </w:r>
-            <w:r>
-              <w:t>:</w:t>
-            </w:r>
-            <w:r>
-              <w:t xml:space="preserve"> </w:t>
-            </w:r>
-            <w:r>
-              <w:t xml:space="preserve">This script can be used to help map a subnet to </w:t>
-            </w:r>
-            <w:r>
-              <w:t xml:space="preserve">specific </w:t>
-            </w:r>
-            <w:r>
-              <w:t>users</w:t>
-            </w:r>
-            <w:r>
-              <w:t xml:space="preserve"> within Call Analytics</w:t>
-            </w:r>
-            <w:r>
-              <w:t xml:space="preserve">. </w:t>
-            </w:r>
-            <w:r>
-              <w:t>CQD doesn’t have any PII data</w:t>
-            </w:r>
-            <w:r>
-              <w:t>, so</w:t>
-            </w:r>
-            <w:r>
-              <w:t xml:space="preserve"> it can be difficult to map subnets to actual </w:t>
-            </w:r>
-            <w:r>
-              <w:t>users</w:t>
-            </w:r>
-            <w:r>
-              <w:t xml:space="preserve">. </w:t>
-            </w:r>
-            <w:r>
-              <w:t>If you note that certain subnets are experienc</w:t>
-            </w:r>
-            <w:r>
-              <w:t>ing</w:t>
-            </w:r>
-            <w:r>
-              <w:t xml:space="preserve"> high jitter</w:t>
-            </w:r>
-            <w:r>
-              <w:t xml:space="preserve"> or packet loss</w:t>
-            </w:r>
-            <w:r>
-              <w:t xml:space="preserve"> you can leverage the script to extract data directly from the service</w:t>
-            </w:r>
-            <w:r>
-              <w:t xml:space="preserve"> to display individual call details like user name, </w:t>
-            </w:r>
-            <w:r>
-              <w:t>t</w:t>
-            </w:r>
-            <w:r>
-              <w:t xml:space="preserve">ransport, </w:t>
-            </w:r>
-            <w:r>
-              <w:t>j</w:t>
-            </w:r>
-            <w:r>
-              <w:t xml:space="preserve">itter, </w:t>
-            </w:r>
-            <w:r>
-              <w:t>p</w:t>
-            </w:r>
-            <w:r>
-              <w:t xml:space="preserve">acket </w:t>
-            </w:r>
-            <w:r>
-              <w:t>l</w:t>
-            </w:r>
-            <w:r>
-              <w:t xml:space="preserve">oss, </w:t>
-            </w:r>
-            <w:r>
-              <w:t>l</w:t>
-            </w:r>
-            <w:r>
-              <w:t>atency and more.</w:t>
-            </w:r>
-            <w:r>
-              <w:t xml:space="preserve"> </w:t>
-            </w:r>
-            <w:r>
-              <w:t xml:space="preserve">The script will also return a direct link to the </w:t>
-            </w:r>
-            <w:r>
-              <w:t>report</w:t>
-            </w:r>
-            <w:r>
-              <w:t xml:space="preserve"> in Call Analytics to allow for additional triage.</w:t>
-            </w:r>
-            <w:r>
-              <w:t xml:space="preserve"> </w:t>
-            </w:r>
-            <w:r>
-              <w:t>This script can be found in the PowerShell Gallery</w:t>
-            </w:r>
-            <w:r>
-              <w:t>.</w:t>
-            </w:r>
-          </w:p>
-          <w:p>
-            <w:pPr>
-              <w:pStyle w:val="tabletext"/>
-              <w:keepLines/>
-              <w:numPr>
-                <w:ilvl w:val="0"/>
-                <w:numId w:val="45"/>
-              </w:numPr>
-              <w:jc w:val="left"/>
-              <w:cnfStyle w:val="000000100000" w:firstRow="0" w:lastRow="0" w:firstColumn="0" w:lastColumn="0" w:oddVBand="0" w:evenVBand="0" w:oddHBand="1" w:evenHBand="0" w:firstRowFirstColumn="0" w:firstRowLastColumn="0" w:lastRowFirstColumn="0" w:lastRowLastColumn="0"/>
-            </w:pPr>
-            <w:hyperlink r:id="rId99" w:history="1">
-              <w:r>
-                <w:rPr>
-                  <w:rStyle w:val="Hyperlink"/>
-                </w:rPr>
-                <w:t>https://www.powershellgallery.com/packages/CxdCallData</w:t>
-              </w:r>
-            </w:hyperlink>
             <w:r>
               <w:t xml:space="preserve"> </w:t>
             </w:r>
@@ -35616,7 +35619,7 @@
               <w:jc w:val="left"/>
               <w:cnfStyle w:val="000000000000" w:firstRow="0" w:lastRow="0" w:firstColumn="0" w:lastColumn="0" w:oddVBand="0" w:evenVBand="0" w:oddHBand="0" w:evenHBand="0" w:firstRowFirstColumn="0" w:firstRowLastColumn="0" w:lastRowFirstColumn="0" w:lastRowLastColumn="0"/>
             </w:pPr>
-            <w:hyperlink r:id="rId100" w:history="1">
+            <w:hyperlink r:id="rId94" w:history="1">
               <w:r>
                 <w:rPr>
                   <w:rStyle w:val="Hyperlink"/>
@@ -35635,7 +35638,7 @@
               <w:jc w:val="left"/>
               <w:cnfStyle w:val="000000000000" w:firstRow="0" w:lastRow="0" w:firstColumn="0" w:lastColumn="0" w:oddVBand="0" w:evenVBand="0" w:oddHBand="0" w:evenHBand="0" w:firstRowFirstColumn="0" w:firstRowLastColumn="0" w:lastRowFirstColumn="0" w:lastRowLastColumn="0"/>
             </w:pPr>
-            <w:hyperlink r:id="rId101" w:history="1">
+            <w:hyperlink r:id="rId95" w:history="1">
               <w:r>
                 <w:rPr>
                   <w:rStyle w:val="Hyperlink"/>
@@ -35737,7 +35740,7 @@
             <w:r>
               <w:t xml:space="preserve"> </w:t>
             </w:r>
-            <w:hyperlink r:id="rId102" w:history="1">
+            <w:hyperlink r:id="rId96" w:history="1">
               <w:r>
                 <w:rPr>
                   <w:rStyle w:val="Hyperlink"/>
@@ -36021,7 +36024,6 @@
               <w:pStyle w:val="tabletext"/>
             </w:pPr>
             <w:r>
-              <w:lastRenderedPageBreak/>
               <w:t xml:space="preserve">Network </w:t>
             </w:r>
             <w:r>
@@ -36157,7 +36159,7 @@
             <w:r>
               <w:t xml:space="preserve">). Consider implementing a </w:t>
             </w:r>
-            <w:hyperlink r:id="rId103" w:history="1">
+            <w:hyperlink r:id="rId97" w:history="1">
               <w:r>
                 <w:rPr>
                   <w:rStyle w:val="Hyperlink"/>
@@ -36192,6 +36194,7 @@
               </w:rPr>
             </w:pPr>
             <w:r>
+              <w:lastRenderedPageBreak/>
               <w:t>Clients</w:t>
             </w:r>
           </w:p>
@@ -36223,7 +36226,7 @@
             <w:r>
               <w:t xml:space="preserve">Older clients have been known to cause issues with media. Ensure that clients are being patched within six months of release. Leverage </w:t>
             </w:r>
-            <w:hyperlink r:id="rId104" w:history="1">
+            <w:hyperlink r:id="rId98" w:history="1">
               <w:r>
                 <w:rPr>
                   <w:rStyle w:val="Hyperlink"/>
@@ -36240,7 +36243,7 @@
             <w:r>
               <w:t xml:space="preserve">egy and deploy </w:t>
             </w:r>
-            <w:hyperlink r:id="rId105" w:history="1">
+            <w:hyperlink r:id="rId99" w:history="1">
               <w:r>
                 <w:rPr>
                   <w:rStyle w:val="Hyperlink"/>
@@ -36285,7 +36288,7 @@
             <w:r>
               <w:t xml:space="preserve">The use of </w:t>
             </w:r>
-            <w:hyperlink r:id="rId106" w:history="1">
+            <w:hyperlink r:id="rId100" w:history="1">
               <w:r>
                 <w:rPr>
                   <w:rStyle w:val="Hyperlink"/>
@@ -36332,7 +36335,7 @@
             <w:r>
               <w:t xml:space="preserve">. Leverage </w:t>
             </w:r>
-            <w:hyperlink r:id="rId107" w:history="1">
+            <w:hyperlink r:id="rId101" w:history="1">
               <w:r>
                 <w:rPr>
                   <w:rStyle w:val="Hyperlink"/>
@@ -37000,7 +37003,7 @@
       <w:r>
         <w:t xml:space="preserve"> </w:t>
       </w:r>
-      <w:hyperlink r:id="rId108" w:history="1">
+      <w:hyperlink r:id="rId102" w:history="1">
         <w:r>
           <w:rPr>
             <w:rStyle w:val="Hyperlink"/>
@@ -37061,7 +37064,7 @@
                           <pic:cNvPicPr/>
                         </pic:nvPicPr>
                         <pic:blipFill>
-                          <a:blip r:embed="rId28">
+                          <a:blip r:embed="rId25">
                             <a:extLst>
                               <a:ext uri="{28A0092B-C50C-407E-A947-70E740481C1C}">
                                 <a14:useLocalDpi xmlns:a14="http://schemas.microsoft.com/office/drawing/2010/main" val="0"/>
@@ -37223,7 +37226,7 @@
                           <pic:cNvPicPr/>
                         </pic:nvPicPr>
                         <pic:blipFill>
-                          <a:blip r:embed="rId25" cstate="print">
+                          <a:blip r:embed="rId22" cstate="print">
                             <a:extLst>
                               <a:ext uri="{28A0092B-C50C-407E-A947-70E740481C1C}">
                                 <a14:useLocalDpi xmlns:a14="http://schemas.microsoft.com/office/drawing/2010/main" val="0"/>
@@ -37309,6 +37312,7 @@
       <w:bookmarkStart w:id="207" w:name="_Toc497482986"/>
       <w:bookmarkStart w:id="208" w:name="_Toc523901578"/>
       <w:r>
+        <w:lastRenderedPageBreak/>
         <w:t xml:space="preserve">TCP </w:t>
       </w:r>
       <w:r>
@@ -37384,7 +37388,7 @@
                     <pic:cNvPicPr/>
                   </pic:nvPicPr>
                   <pic:blipFill>
-                    <a:blip r:embed="rId109"/>
+                    <a:blip r:embed="rId103"/>
                     <a:stretch>
                       <a:fillRect/>
                     </a:stretch>
@@ -37713,6 +37717,7 @@
         <w:pStyle w:val="Figure"/>
       </w:pPr>
       <w:r>
+        <w:lastRenderedPageBreak/>
         <w:drawing>
           <wp:inline distT="0" distB="0" distL="0" distR="0" wp14:anchorId="5CF9F81A" wp14:editId="39AC68DC">
             <wp:extent cx="5448300" cy="2765228"/>
@@ -37729,7 +37734,7 @@
                     <pic:cNvPicPr/>
                   </pic:nvPicPr>
                   <pic:blipFill>
-                    <a:blip r:embed="rId110"/>
+                    <a:blip r:embed="rId104"/>
                     <a:stretch>
                       <a:fillRect/>
                     </a:stretch>
@@ -38069,7 +38074,7 @@
                           <pic:cNvPicPr/>
                         </pic:nvPicPr>
                         <pic:blipFill>
-                          <a:blip r:embed="rId28">
+                          <a:blip r:embed="rId25">
                             <a:extLst>
                               <a:ext uri="{28A0092B-C50C-407E-A947-70E740481C1C}">
                                 <a14:useLocalDpi xmlns:a14="http://schemas.microsoft.com/office/drawing/2010/main" val="0"/>
@@ -38197,7 +38202,7 @@
                           <pic:cNvPicPr/>
                         </pic:nvPicPr>
                         <pic:blipFill>
-                          <a:blip r:embed="rId25" cstate="print">
+                          <a:blip r:embed="rId22" cstate="print">
                             <a:extLst>
                               <a:ext uri="{28A0092B-C50C-407E-A947-70E740481C1C}">
                                 <a14:useLocalDpi xmlns:a14="http://schemas.microsoft.com/office/drawing/2010/main" val="0"/>
@@ -38305,7 +38310,7 @@
                     <pic:cNvPicPr/>
                   </pic:nvPicPr>
                   <pic:blipFill>
-                    <a:blip r:embed="rId111"/>
+                    <a:blip r:embed="rId105"/>
                     <a:stretch>
                       <a:fillRect/>
                     </a:stretch>
@@ -38727,7 +38732,7 @@
             <w:r>
               <w:t xml:space="preserve"> </w:t>
             </w:r>
-            <w:hyperlink r:id="rId112" w:history="1">
+            <w:hyperlink r:id="rId106" w:history="1">
               <w:r>
                 <w:rPr>
                   <w:rStyle w:val="Hyperlink"/>
@@ -38815,7 +38820,7 @@
             <w:r>
               <w:t xml:space="preserve">client </w:t>
             </w:r>
-            <w:hyperlink r:id="rId113" w:anchor="bkmk_teams" w:history="1">
+            <w:hyperlink r:id="rId107" w:anchor="bkmk_teams" w:history="1">
               <w:r>
                 <w:rPr>
                   <w:rStyle w:val="Hyperlink"/>
@@ -38847,7 +38852,7 @@
               <w:jc w:val="left"/>
               <w:cnfStyle w:val="000000100000" w:firstRow="0" w:lastRow="0" w:firstColumn="0" w:lastColumn="0" w:oddVBand="0" w:evenVBand="0" w:oddHBand="1" w:evenHBand="0" w:firstRowFirstColumn="0" w:firstRowLastColumn="0" w:lastRowFirstColumn="0" w:lastRowLastColumn="0"/>
             </w:pPr>
-            <w:hyperlink r:id="rId114" w:history="1">
+            <w:hyperlink r:id="rId108" w:history="1">
               <w:r>
                 <w:rPr>
                   <w:rStyle w:val="Hyperlink"/>
@@ -38958,7 +38963,7 @@
             <w:r>
               <w:t xml:space="preserve">the </w:t>
             </w:r>
-            <w:hyperlink r:id="rId115" w:history="1">
+            <w:hyperlink r:id="rId109" w:history="1">
               <w:r>
                 <w:rPr>
                   <w:rStyle w:val="Hyperlink"/>
@@ -38997,9 +39002,9 @@
         <w:pStyle w:val="Heading2"/>
       </w:pPr>
       <w:bookmarkStart w:id="215" w:name="_Audio_Streams_with"/>
-      <w:bookmarkStart w:id="216" w:name="_Toc497482098"/>
-      <w:bookmarkStart w:id="217" w:name="_Toc497482989"/>
-      <w:bookmarkStart w:id="218" w:name="_Toc523901581"/>
+      <w:bookmarkStart w:id="216" w:name="_Toc523901581"/>
+      <w:bookmarkStart w:id="217" w:name="_Toc497482098"/>
+      <w:bookmarkStart w:id="218" w:name="_Toc497482989"/>
       <w:bookmarkEnd w:id="215"/>
       <w:r>
         <w:t>HTTP</w:t>
@@ -39007,12 +39012,12 @@
       <w:r>
         <w:t xml:space="preserve"> proxy</w:t>
       </w:r>
+      <w:bookmarkEnd w:id="216"/>
+      <w:r>
+        <w:t xml:space="preserve"> </w:t>
+      </w:r>
+      <w:bookmarkEnd w:id="217"/>
       <w:bookmarkEnd w:id="218"/>
-      <w:r>
-        <w:t xml:space="preserve"> </w:t>
-      </w:r>
-      <w:bookmarkEnd w:id="216"/>
-      <w:bookmarkEnd w:id="217"/>
     </w:p>
     <w:p>
       <w:pPr>
@@ -39152,7 +39157,7 @@
                           <pic:cNvPicPr/>
                         </pic:nvPicPr>
                         <pic:blipFill>
-                          <a:blip r:embed="rId28">
+                          <a:blip r:embed="rId25">
                             <a:extLst>
                               <a:ext uri="{28A0092B-C50C-407E-A947-70E740481C1C}">
                                 <a14:useLocalDpi xmlns:a14="http://schemas.microsoft.com/office/drawing/2010/main" val="0"/>
@@ -39302,7 +39307,7 @@
                     <pic:cNvPicPr/>
                   </pic:nvPicPr>
                   <pic:blipFill>
-                    <a:blip r:embed="rId116"/>
+                    <a:blip r:embed="rId110"/>
                     <a:stretch>
                       <a:fillRect/>
                     </a:stretch>
@@ -39456,7 +39461,7 @@
       <w:r>
         <w:t xml:space="preserve">roper </w:t>
       </w:r>
-      <w:hyperlink r:id="rId117" w:history="1">
+      <w:hyperlink r:id="rId111" w:history="1">
         <w:r>
           <w:rPr>
             <w:rStyle w:val="Hyperlink"/>
@@ -39577,7 +39582,7 @@
       <w:r>
         <w:t xml:space="preserve"> </w:t>
       </w:r>
-      <w:hyperlink r:id="rId118" w:history="1">
+      <w:hyperlink r:id="rId112" w:history="1">
         <w:r>
           <w:rPr>
             <w:rStyle w:val="Hyperlink"/>
@@ -39691,7 +39696,7 @@
                           <pic:cNvPicPr/>
                         </pic:nvPicPr>
                         <pic:blipFill>
-                          <a:blip r:embed="rId28">
+                          <a:blip r:embed="rId25">
                             <a:extLst>
                               <a:ext uri="{28A0092B-C50C-407E-A947-70E740481C1C}">
                                 <a14:useLocalDpi xmlns:a14="http://schemas.microsoft.com/office/drawing/2010/main" val="0"/>
@@ -39829,7 +39834,7 @@
                           <pic:cNvPicPr/>
                         </pic:nvPicPr>
                         <pic:blipFill>
-                          <a:blip r:embed="rId25" cstate="print">
+                          <a:blip r:embed="rId22" cstate="print">
                             <a:extLst>
                               <a:ext uri="{28A0092B-C50C-407E-A947-70E740481C1C}">
                                 <a14:useLocalDpi xmlns:a14="http://schemas.microsoft.com/office/drawing/2010/main" val="0"/>
@@ -39941,7 +39946,7 @@
                     <pic:cNvPicPr/>
                   </pic:nvPicPr>
                   <pic:blipFill>
-                    <a:blip r:embed="rId119"/>
+                    <a:blip r:embed="rId113"/>
                     <a:stretch>
                       <a:fillRect/>
                     </a:stretch>
@@ -40033,7 +40038,7 @@
       <w:r>
         <w:t xml:space="preserve"> </w:t>
       </w:r>
-      <w:hyperlink r:id="rId120" w:history="1">
+      <w:hyperlink r:id="rId114" w:history="1">
         <w:r>
           <w:rPr>
             <w:rStyle w:val="Hyperlink"/>
@@ -40159,7 +40164,7 @@
       <w:r>
         <w:t xml:space="preserve">required </w:t>
       </w:r>
-      <w:hyperlink r:id="rId121" w:history="1">
+      <w:hyperlink r:id="rId115" w:history="1">
         <w:r>
           <w:rPr>
             <w:rStyle w:val="Hyperlink"/>
@@ -40205,7 +40210,7 @@
       <w:r>
         <w:t xml:space="preserve"> </w:t>
       </w:r>
-      <w:hyperlink r:id="rId122" w:history="1">
+      <w:hyperlink r:id="rId116" w:history="1">
         <w:r>
           <w:rPr>
             <w:rStyle w:val="Hyperlink"/>
@@ -40328,7 +40333,7 @@
                           <pic:cNvPicPr/>
                         </pic:nvPicPr>
                         <pic:blipFill>
-                          <a:blip r:embed="rId25" cstate="print">
+                          <a:blip r:embed="rId22" cstate="print">
                             <a:extLst>
                               <a:ext uri="{28A0092B-C50C-407E-A947-70E740481C1C}">
                                 <a14:useLocalDpi xmlns:a14="http://schemas.microsoft.com/office/drawing/2010/main" val="0"/>
@@ -40537,7 +40542,7 @@
                           <pic:cNvPicPr/>
                         </pic:nvPicPr>
                         <pic:blipFill>
-                          <a:blip r:embed="rId28">
+                          <a:blip r:embed="rId25">
                             <a:extLst>
                               <a:ext uri="{28A0092B-C50C-407E-A947-70E740481C1C}">
                                 <a14:useLocalDpi xmlns:a14="http://schemas.microsoft.com/office/drawing/2010/main" val="0"/>
@@ -40651,7 +40656,7 @@
                           <pic:cNvPicPr/>
                         </pic:nvPicPr>
                         <pic:blipFill>
-                          <a:blip r:embed="rId28">
+                          <a:blip r:embed="rId25">
                             <a:extLst>
                               <a:ext uri="{28A0092B-C50C-407E-A947-70E740481C1C}">
                                 <a14:useLocalDpi xmlns:a14="http://schemas.microsoft.com/office/drawing/2010/main" val="0"/>
@@ -40846,7 +40851,7 @@
                           <pic:cNvPicPr/>
                         </pic:nvPicPr>
                         <pic:blipFill>
-                          <a:blip r:embed="rId25" cstate="print">
+                          <a:blip r:embed="rId22" cstate="print">
                             <a:extLst>
                               <a:ext uri="{28A0092B-C50C-407E-A947-70E740481C1C}">
                                 <a14:useLocalDpi xmlns:a14="http://schemas.microsoft.com/office/drawing/2010/main" val="0"/>
@@ -40951,7 +40956,7 @@
                     <pic:cNvPicPr/>
                   </pic:nvPicPr>
                   <pic:blipFill>
-                    <a:blip r:embed="rId123"/>
+                    <a:blip r:embed="rId117"/>
                     <a:stretch>
                       <a:fillRect/>
                     </a:stretch>
@@ -41027,98 +41032,98 @@
       <w:pPr>
         <w:pStyle w:val="Heading3"/>
       </w:pPr>
-      <w:bookmarkStart w:id="232" w:name="_Toc497482103"/>
-      <w:bookmarkStart w:id="233" w:name="_Toc497482994"/>
-      <w:bookmarkStart w:id="234" w:name="_Toc523901586"/>
+      <w:bookmarkStart w:id="232" w:name="_Toc523901586"/>
+      <w:bookmarkStart w:id="233" w:name="_Toc497482103"/>
+      <w:bookmarkStart w:id="234" w:name="_Toc497482994"/>
       <w:r>
         <w:t>Diagnostic alert</w:t>
       </w:r>
+      <w:bookmarkEnd w:id="232"/>
+    </w:p>
+    <w:p>
+      <w:pPr>
+        <w:jc w:val="left"/>
+      </w:pPr>
+      <w:r>
+        <w:t xml:space="preserve">If you received a diagnostic alert </w:t>
+      </w:r>
+      <w:r>
+        <w:t>”K</w:t>
+      </w:r>
+      <w:r>
+        <w:t>nown poorly performing client versions are in use</w:t>
+      </w:r>
+      <w:r>
+        <w:t>,</w:t>
+      </w:r>
+      <w:r>
+        <w:t>”</w:t>
+      </w:r>
+      <w:r>
+        <w:t xml:space="preserve"> focus on </w:t>
+      </w:r>
+      <w:r>
+        <w:t xml:space="preserve">updating those clients </w:t>
+      </w:r>
+      <w:r>
+        <w:t>first</w:t>
+      </w:r>
+      <w:r>
+        <w:t xml:space="preserve">. </w:t>
+      </w:r>
+      <w:r>
+        <w:t xml:space="preserve">The alert has identified that these clients are negatively </w:t>
+      </w:r>
+      <w:r>
+        <w:t>affecting</w:t>
+      </w:r>
+      <w:r>
+        <w:t xml:space="preserve"> your call quality. </w:t>
+      </w:r>
+      <w:r>
+        <w:t xml:space="preserve">You can </w:t>
+      </w:r>
+      <w:r>
+        <w:t xml:space="preserve">use </w:t>
+      </w:r>
+      <w:r>
+        <w:t>the Client &amp; Devices report</w:t>
+      </w:r>
+      <w:r>
+        <w:t xml:space="preserve"> (shown above)</w:t>
+      </w:r>
+      <w:r>
+        <w:t xml:space="preserve"> to help ensure that </w:t>
+      </w:r>
+      <w:r>
+        <w:t xml:space="preserve">the clients </w:t>
+      </w:r>
+      <w:r>
+        <w:t xml:space="preserve">that have </w:t>
+      </w:r>
+      <w:r>
+        <w:t>known issues are no longer be</w:t>
+      </w:r>
+      <w:r>
+        <w:t>ing</w:t>
+      </w:r>
+      <w:r>
+        <w:t xml:space="preserve"> </w:t>
+      </w:r>
+      <w:r>
+        <w:t>updated.</w:t>
+      </w:r>
+    </w:p>
+    <w:p>
+      <w:pPr>
+        <w:pStyle w:val="Heading3"/>
+      </w:pPr>
+      <w:bookmarkStart w:id="235" w:name="_Toc523901587"/>
+      <w:r>
+        <w:t>Remediation</w:t>
+      </w:r>
+      <w:bookmarkEnd w:id="233"/>
       <w:bookmarkEnd w:id="234"/>
-    </w:p>
-    <w:p>
-      <w:pPr>
-        <w:jc w:val="left"/>
-      </w:pPr>
-      <w:r>
-        <w:t xml:space="preserve">If you received a diagnostic alert </w:t>
-      </w:r>
-      <w:r>
-        <w:t>”K</w:t>
-      </w:r>
-      <w:r>
-        <w:t>nown poorly performing client versions are in use</w:t>
-      </w:r>
-      <w:r>
-        <w:t>,</w:t>
-      </w:r>
-      <w:r>
-        <w:t>”</w:t>
-      </w:r>
-      <w:r>
-        <w:t xml:space="preserve"> focus on </w:t>
-      </w:r>
-      <w:r>
-        <w:t xml:space="preserve">updating those clients </w:t>
-      </w:r>
-      <w:r>
-        <w:t>first</w:t>
-      </w:r>
-      <w:r>
-        <w:t xml:space="preserve">. </w:t>
-      </w:r>
-      <w:r>
-        <w:t xml:space="preserve">The alert has identified that these clients are negatively </w:t>
-      </w:r>
-      <w:r>
-        <w:t>affecting</w:t>
-      </w:r>
-      <w:r>
-        <w:t xml:space="preserve"> your call quality. </w:t>
-      </w:r>
-      <w:r>
-        <w:t xml:space="preserve">You can </w:t>
-      </w:r>
-      <w:r>
-        <w:t xml:space="preserve">use </w:t>
-      </w:r>
-      <w:r>
-        <w:t>the Client &amp; Devices report</w:t>
-      </w:r>
-      <w:r>
-        <w:t xml:space="preserve"> (shown above)</w:t>
-      </w:r>
-      <w:r>
-        <w:t xml:space="preserve"> to help ensure that </w:t>
-      </w:r>
-      <w:r>
-        <w:t xml:space="preserve">the clients </w:t>
-      </w:r>
-      <w:r>
-        <w:t xml:space="preserve">that have </w:t>
-      </w:r>
-      <w:r>
-        <w:t>known issues are no longer be</w:t>
-      </w:r>
-      <w:r>
-        <w:t>ing</w:t>
-      </w:r>
-      <w:r>
-        <w:t xml:space="preserve"> </w:t>
-      </w:r>
-      <w:r>
-        <w:t>updated.</w:t>
-      </w:r>
-    </w:p>
-    <w:p>
-      <w:pPr>
-        <w:pStyle w:val="Heading3"/>
-      </w:pPr>
-      <w:bookmarkStart w:id="235" w:name="_Toc523901587"/>
-      <w:r>
-        <w:t>Remediation</w:t>
-      </w:r>
-      <w:bookmarkEnd w:id="232"/>
-      <w:bookmarkEnd w:id="233"/>
       <w:bookmarkEnd w:id="235"/>
     </w:p>
     <w:p>
@@ -41469,13 +41474,21 @@
           <w:u w:val="none"/>
         </w:rPr>
       </w:pPr>
-      <w:hyperlink r:id="rId124" w:history="1">
+      <w:hyperlink r:id="rId118" w:history="1">
         <w:r>
           <w:rPr>
             <w:rStyle w:val="Hyperlink"/>
           </w:rPr>
-          <w:t>Release information for updates to Office ProPlus</w:t>
+          <w:t xml:space="preserve">Release information for updates to Office </w:t>
         </w:r>
+        <w:proofErr w:type="spellStart"/>
+        <w:r>
+          <w:rPr>
+            <w:rStyle w:val="Hyperlink"/>
+          </w:rPr>
+          <w:t>ProPlus</w:t>
+        </w:r>
+        <w:proofErr w:type="spellEnd"/>
       </w:hyperlink>
     </w:p>
     <w:p>
@@ -41487,13 +41500,21 @@
         </w:numPr>
         <w:jc w:val="left"/>
       </w:pPr>
-      <w:hyperlink r:id="rId125" w:history="1">
+      <w:hyperlink r:id="rId119" w:history="1">
         <w:r>
           <w:rPr>
             <w:rStyle w:val="Hyperlink"/>
           </w:rPr>
-          <w:t>Update history for Office 365 ProPlus</w:t>
+          <w:t xml:space="preserve">Update history for Office 365 </w:t>
         </w:r>
+        <w:proofErr w:type="spellStart"/>
+        <w:r>
+          <w:rPr>
+            <w:rStyle w:val="Hyperlink"/>
+          </w:rPr>
+          <w:t>ProPlus</w:t>
+        </w:r>
+        <w:proofErr w:type="spellEnd"/>
       </w:hyperlink>
     </w:p>
     <w:p>
@@ -41506,7 +41527,7 @@
         <w:contextualSpacing w:val="0"/>
         <w:jc w:val="left"/>
       </w:pPr>
-      <w:hyperlink r:id="rId126" w:history="1">
+      <w:hyperlink r:id="rId120" w:history="1">
         <w:r>
           <w:rPr>
             <w:rStyle w:val="Hyperlink"/>
@@ -41807,7 +41828,7 @@
         </w:rPr>
         <w:t xml:space="preserve"> on the </w:t>
       </w:r>
-      <w:hyperlink r:id="rId127" w:history="1">
+      <w:hyperlink r:id="rId121" w:history="1">
         <w:r>
           <w:rPr>
             <w:rStyle w:val="Hyperlink"/>
@@ -41825,7 +41846,7 @@
         </w:rPr>
         <w:t xml:space="preserve"> and the </w:t>
       </w:r>
-      <w:hyperlink r:id="rId128" w:history="1">
+      <w:hyperlink r:id="rId122" w:history="1">
         <w:r>
           <w:rPr>
             <w:rStyle w:val="Hyperlink"/>
@@ -41978,7 +41999,7 @@
                           <pic:cNvPicPr/>
                         </pic:nvPicPr>
                         <pic:blipFill>
-                          <a:blip r:embed="rId28">
+                          <a:blip r:embed="rId25">
                             <a:extLst>
                               <a:ext uri="{28A0092B-C50C-407E-A947-70E740481C1C}">
                                 <a14:useLocalDpi xmlns:a14="http://schemas.microsoft.com/office/drawing/2010/main" val="0"/>
@@ -42160,7 +42181,7 @@
                           <pic:cNvPicPr/>
                         </pic:nvPicPr>
                         <pic:blipFill>
-                          <a:blip r:embed="rId25" cstate="print">
+                          <a:blip r:embed="rId22" cstate="print">
                             <a:extLst>
                               <a:ext uri="{28A0092B-C50C-407E-A947-70E740481C1C}">
                                 <a14:useLocalDpi xmlns:a14="http://schemas.microsoft.com/office/drawing/2010/main" val="0"/>
@@ -42325,7 +42346,7 @@
                           <pic:cNvPicPr/>
                         </pic:nvPicPr>
                         <pic:blipFill>
-                          <a:blip r:embed="rId25" cstate="print">
+                          <a:blip r:embed="rId22" cstate="print">
                             <a:extLst>
                               <a:ext uri="{28A0092B-C50C-407E-A947-70E740481C1C}">
                                 <a14:useLocalDpi xmlns:a14="http://schemas.microsoft.com/office/drawing/2010/main" val="0"/>
@@ -42445,7 +42466,7 @@
                     <pic:cNvPicPr/>
                   </pic:nvPicPr>
                   <pic:blipFill>
-                    <a:blip r:embed="rId129"/>
+                    <a:blip r:embed="rId123"/>
                     <a:stretch>
                       <a:fillRect/>
                     </a:stretch>
@@ -42743,7 +42764,7 @@
       <w:r>
         <w:t xml:space="preserve">ugh </w:t>
       </w:r>
-      <w:hyperlink r:id="rId130" w:history="1">
+      <w:hyperlink r:id="rId124" w:history="1">
         <w:r>
           <w:rPr>
             <w:rStyle w:val="Hyperlink"/>
@@ -42869,7 +42890,7 @@
       <w:r>
         <w:t xml:space="preserve"> task is to determine the overall usage of </w:t>
       </w:r>
-      <w:hyperlink r:id="rId131" w:history="1">
+      <w:hyperlink r:id="rId125" w:history="1">
         <w:r>
           <w:rPr>
             <w:rStyle w:val="Hyperlink"/>
@@ -43021,7 +43042,7 @@
       <w:r>
         <w:t xml:space="preserve">Using </w:t>
       </w:r>
-      <w:hyperlink r:id="rId132" w:history="1">
+      <w:hyperlink r:id="rId126" w:history="1">
         <w:r>
           <w:rPr>
             <w:rStyle w:val="Hyperlink"/>
@@ -43121,7 +43142,7 @@
       <w:r>
         <w:t xml:space="preserve"> </w:t>
       </w:r>
-      <w:hyperlink r:id="rId133" w:history="1">
+      <w:hyperlink r:id="rId127" w:history="1">
         <w:r>
           <w:rPr>
             <w:rStyle w:val="Hyperlink"/>
@@ -43139,8 +43160,8 @@
       </w:pPr>
       <w:bookmarkStart w:id="243" w:name="_Appendix"/>
       <w:bookmarkStart w:id="244" w:name="_Toc523901591"/>
-      <w:bookmarkEnd w:id="192"/>
       <w:bookmarkEnd w:id="193"/>
+      <w:bookmarkEnd w:id="194"/>
       <w:bookmarkEnd w:id="243"/>
       <w:r>
         <w:t>Appendix</w:t>
@@ -43151,9 +43172,9 @@
       <w:pPr>
         <w:pStyle w:val="Heading2"/>
       </w:pPr>
-      <w:bookmarkStart w:id="245" w:name="_Toc497482107"/>
-      <w:bookmarkStart w:id="246" w:name="_Toc497482998"/>
-      <w:bookmarkStart w:id="247" w:name="_Toc523901592"/>
+      <w:bookmarkStart w:id="245" w:name="_Toc523901592"/>
+      <w:bookmarkStart w:id="246" w:name="_Toc497482107"/>
+      <w:bookmarkStart w:id="247" w:name="_Toc497482998"/>
       <w:r>
         <w:t xml:space="preserve">Office 365 </w:t>
       </w:r>
@@ -43178,7 +43199,7 @@
       <w:r>
         <w:t>les</w:t>
       </w:r>
-      <w:bookmarkEnd w:id="247"/>
+      <w:bookmarkEnd w:id="245"/>
     </w:p>
     <w:p>
       <w:pPr>
@@ -43210,7 +43231,7 @@
       </w:r>
     </w:p>
     <w:p>
-      <w:hyperlink r:id="rId134" w:history="1">
+      <w:hyperlink r:id="rId128" w:history="1">
         <w:r>
           <w:rPr>
             <w:rStyle w:val="Hyperlink"/>
@@ -43271,7 +43292,7 @@
       </w:r>
     </w:p>
     <w:p>
-      <w:hyperlink r:id="rId135" w:history="1">
+      <w:hyperlink r:id="rId129" w:history="1">
         <w:r>
           <w:rPr>
             <w:rStyle w:val="Hyperlink"/>
@@ -43288,8 +43309,8 @@
       <w:r>
         <w:t>Lync Networking Guide</w:t>
       </w:r>
-      <w:bookmarkEnd w:id="245"/>
       <w:bookmarkEnd w:id="246"/>
+      <w:bookmarkEnd w:id="247"/>
       <w:bookmarkEnd w:id="249"/>
     </w:p>
     <w:p>
@@ -43320,7 +43341,7 @@
       <w:r>
         <w:t xml:space="preserve">, the </w:t>
       </w:r>
-      <w:hyperlink r:id="rId136" w:history="1">
+      <w:hyperlink r:id="rId130" w:history="1">
         <w:r>
           <w:rPr>
             <w:rStyle w:val="Hyperlink"/>
@@ -43910,7 +43931,7 @@
       <w:r>
         <w:t xml:space="preserve">see </w:t>
       </w:r>
-      <w:hyperlink r:id="rId137" w:history="1">
+      <w:hyperlink r:id="rId131" w:history="1">
         <w:r>
           <w:rPr>
             <w:rStyle w:val="Hyperlink"/>
@@ -43992,7 +44013,7 @@
           <w:numId w:val="11"/>
         </w:numPr>
       </w:pPr>
-      <w:hyperlink r:id="rId138" w:history="1">
+      <w:hyperlink r:id="rId132" w:history="1">
         <w:r>
           <w:rPr>
             <w:rStyle w:val="Hyperlink"/>
@@ -44100,7 +44121,7 @@
           <w:u w:val="none"/>
         </w:rPr>
       </w:pPr>
-      <w:hyperlink r:id="rId139" w:history="1">
+      <w:hyperlink r:id="rId133" w:history="1">
         <w:r>
           <w:rPr>
             <w:rStyle w:val="Hyperlink"/>
@@ -44120,7 +44141,7 @@
           <w:numId w:val="4"/>
         </w:numPr>
       </w:pPr>
-      <w:hyperlink r:id="rId140" w:history="1">
+      <w:hyperlink r:id="rId134" w:history="1">
         <w:r>
           <w:rPr>
             <w:rStyle w:val="Hyperlink"/>
@@ -44142,7 +44163,7 @@
           <w:numId w:val="4"/>
         </w:numPr>
       </w:pPr>
-      <w:hyperlink r:id="rId141" w:history="1">
+      <w:hyperlink r:id="rId135" w:history="1">
         <w:r>
           <w:rPr>
             <w:rStyle w:val="Hyperlink"/>
@@ -44196,7 +44217,7 @@
           <w:rFonts w:eastAsia="Times New Roman"/>
         </w:rPr>
       </w:pPr>
-      <w:hyperlink r:id="rId142" w:history="1">
+      <w:hyperlink r:id="rId136" w:history="1">
         <w:r>
           <w:rPr>
             <w:rStyle w:val="Hyperlink"/>
@@ -44217,7 +44238,7 @@
           <w:rFonts w:eastAsia="Times New Roman"/>
         </w:rPr>
       </w:pPr>
-      <w:hyperlink r:id="rId143" w:history="1">
+      <w:hyperlink r:id="rId137" w:history="1">
         <w:r>
           <w:rPr>
             <w:rStyle w:val="Hyperlink"/>
@@ -44238,7 +44259,7 @@
           <w:rFonts w:eastAsia="Times New Roman"/>
         </w:rPr>
       </w:pPr>
-      <w:hyperlink r:id="rId144" w:history="1">
+      <w:hyperlink r:id="rId138" w:history="1">
         <w:r>
           <w:rPr>
             <w:rStyle w:val="Hyperlink"/>
@@ -44259,7 +44280,7 @@
           <w:rFonts w:eastAsia="Times New Roman"/>
         </w:rPr>
       </w:pPr>
-      <w:hyperlink r:id="rId145" w:history="1">
+      <w:hyperlink r:id="rId139" w:history="1">
         <w:r>
           <w:rPr>
             <w:rStyle w:val="Hyperlink"/>
@@ -44325,7 +44346,7 @@
         </w:rPr>
         <w:t xml:space="preserve">Community: </w:t>
       </w:r>
-      <w:hyperlink r:id="rId146" w:history="1">
+      <w:hyperlink r:id="rId140" w:history="1">
         <w:r>
           <w:rPr>
             <w:rStyle w:val="Hyperlink"/>
@@ -44359,7 +44380,7 @@
       <w:r>
         <w:t xml:space="preserve">in to our preview portal </w:t>
       </w:r>
-      <w:hyperlink r:id="rId147" w:history="1">
+      <w:hyperlink r:id="rId141" w:history="1">
         <w:r>
           <w:rPr>
             <w:rStyle w:val="Hyperlink"/>
@@ -44450,7 +44471,7 @@
           <w:rFonts w:eastAsia="Times New Roman"/>
         </w:rPr>
       </w:pPr>
-      <w:hyperlink r:id="rId148" w:history="1">
+      <w:hyperlink r:id="rId142" w:history="1">
         <w:r>
           <w:rPr>
             <w:rStyle w:val="Hyperlink"/>
@@ -44494,7 +44515,7 @@
           <w:u w:val="none"/>
         </w:rPr>
       </w:pPr>
-      <w:hyperlink r:id="rId149" w:history="1">
+      <w:hyperlink r:id="rId143" w:history="1">
         <w:r>
           <w:rPr>
             <w:rStyle w:val="Hyperlink"/>
@@ -44515,7 +44536,7 @@
           <w:rFonts w:eastAsia="Times New Roman"/>
         </w:rPr>
       </w:pPr>
-      <w:hyperlink r:id="rId150" w:history="1">
+      <w:hyperlink r:id="rId144" w:history="1">
         <w:r>
           <w:rPr>
             <w:rStyle w:val="Hyperlink"/>
@@ -44539,7 +44560,7 @@
           <w:u w:val="none"/>
         </w:rPr>
       </w:pPr>
-      <w:hyperlink r:id="rId151" w:history="1">
+      <w:hyperlink r:id="rId145" w:history="1">
         <w:r>
           <w:rPr>
             <w:rStyle w:val="Hyperlink"/>
@@ -44563,7 +44584,7 @@
           <w:u w:val="none"/>
         </w:rPr>
       </w:pPr>
-      <w:hyperlink r:id="rId152" w:history="1">
+      <w:hyperlink r:id="rId146" w:history="1">
         <w:r>
           <w:rPr>
             <w:rStyle w:val="Hyperlink"/>
@@ -44578,7 +44599,7 @@
       <w:bookmarkEnd w:id="276"/>
     </w:p>
     <w:sectPr>
-      <w:footerReference w:type="first" r:id="rId153"/>
+      <w:footerReference w:type="first" r:id="rId147"/>
       <w:pgSz w:w="11906" w:h="16838"/>
       <w:pgMar w:top="720" w:right="926" w:bottom="720" w:left="900" w:header="216" w:footer="66" w:gutter="0"/>
       <w:pgNumType w:start="1"/>
@@ -44616,16 +44637,6 @@
 </file>
 
 <file path=word/footer1.xml><?xml version="1.0" encoding="utf-8"?>
-<w:ftr xmlns:wpc="http://schemas.microsoft.com/office/word/2010/wordprocessingCanvas" xmlns:cx="http://schemas.microsoft.com/office/drawing/2014/chartex" xmlns:cx1="http://schemas.microsoft.com/office/drawing/2015/9/8/chartex" xmlns:cx2="http://schemas.microsoft.com/office/drawing/2015/10/21/chartex" xmlns:cx3="http://schemas.microsoft.com/office/drawing/2016/5/9/chartex" xmlns:cx4="http://schemas.microsoft.com/office/drawing/2016/5/10/chartex" xmlns:cx5="http://schemas.microsoft.com/office/drawing/2016/5/11/chartex" xmlns:cx6="http://schemas.microsoft.com/office/drawing/2016/5/12/chartex" xmlns:cx7="http://schemas.microsoft.com/office/drawing/2016/5/13/chartex" xmlns:cx8="http://schemas.microsoft.com/office/drawing/2016/5/14/chartex" xmlns:mc="http://schemas.openxmlformats.org/markup-compatibility/2006" xmlns:aink="http://schemas.microsoft.com/office/drawing/2016/ink" xmlns:am3d="http://schemas.microsoft.com/office/drawing/2017/model3d" xmlns:o="urn:schemas-microsoft-com:office:office" xmlns:r="http://schemas.openxmlformats.org/officeDocument/2006/relationships" xmlns:m="http://schemas.openxmlformats.org/officeDocument/2006/math" xmlns:v="urn:schemas-microsoft-com:vml" xmlns:wp14="http://schemas.microsoft.com/office/word/2010/wordprocessingDrawing" xmlns:wp="http://schemas.openxmlformats.org/drawingml/2006/wordprocessingDrawing" xmlns:w10="urn:schemas-microsoft-com:office:word" xmlns:w="http://schemas.openxmlformats.org/wordprocessingml/2006/main" xmlns:w14="http://schemas.microsoft.com/office/word/2010/wordml" xmlns:w15="http://schemas.microsoft.com/office/word/2012/wordml" xmlns:w16cid="http://schemas.microsoft.com/office/word/2016/wordml/cid" xmlns:w16se="http://schemas.microsoft.com/office/word/2015/wordml/symex" xmlns:wpg="http://schemas.microsoft.com/office/word/2010/wordprocessingGroup" xmlns:wpi="http://schemas.microsoft.com/office/word/2010/wordprocessingInk" xmlns:wne="http://schemas.microsoft.com/office/word/2006/wordml" xmlns:wps="http://schemas.microsoft.com/office/word/2010/wordprocessingShape" mc:Ignorable="w14 w15 w16se w16cid wp14">
-  <w:p>
-    <w:pPr>
-      <w:pStyle w:val="Footer"/>
-    </w:pPr>
-  </w:p>
-</w:ftr>
-</file>
-
-<file path=word/footer2.xml><?xml version="1.0" encoding="utf-8"?>
 <w:ftr xmlns:wpc="http://schemas.microsoft.com/office/word/2010/wordprocessingCanvas" xmlns:cx="http://schemas.microsoft.com/office/drawing/2014/chartex" xmlns:cx1="http://schemas.microsoft.com/office/drawing/2015/9/8/chartex" xmlns:cx2="http://schemas.microsoft.com/office/drawing/2015/10/21/chartex" xmlns:cx3="http://schemas.microsoft.com/office/drawing/2016/5/9/chartex" xmlns:cx4="http://schemas.microsoft.com/office/drawing/2016/5/10/chartex" xmlns:cx5="http://schemas.microsoft.com/office/drawing/2016/5/11/chartex" xmlns:cx6="http://schemas.microsoft.com/office/drawing/2016/5/12/chartex" xmlns:cx7="http://schemas.microsoft.com/office/drawing/2016/5/13/chartex" xmlns:cx8="http://schemas.microsoft.com/office/drawing/2016/5/14/chartex" xmlns:mc="http://schemas.openxmlformats.org/markup-compatibility/2006" xmlns:aink="http://schemas.microsoft.com/office/drawing/2016/ink" xmlns:am3d="http://schemas.microsoft.com/office/drawing/2017/model3d" xmlns:o="urn:schemas-microsoft-com:office:office" xmlns:r="http://schemas.openxmlformats.org/officeDocument/2006/relationships" xmlns:m="http://schemas.openxmlformats.org/officeDocument/2006/math" xmlns:v="urn:schemas-microsoft-com:vml" xmlns:wp14="http://schemas.microsoft.com/office/word/2010/wordprocessingDrawing" xmlns:wp="http://schemas.openxmlformats.org/drawingml/2006/wordprocessingDrawing" xmlns:w10="urn:schemas-microsoft-com:office:word" xmlns:w="http://schemas.openxmlformats.org/wordprocessingml/2006/main" xmlns:w14="http://schemas.microsoft.com/office/word/2010/wordml" xmlns:w15="http://schemas.microsoft.com/office/word/2012/wordml" xmlns:w16cid="http://schemas.microsoft.com/office/word/2016/wordml/cid" xmlns:w16se="http://schemas.microsoft.com/office/word/2015/wordml/symex" xmlns:wpg="http://schemas.microsoft.com/office/word/2010/wordprocessingGroup" xmlns:wpi="http://schemas.microsoft.com/office/word/2010/wordprocessingInk" xmlns:wne="http://schemas.microsoft.com/office/word/2006/wordml" xmlns:wps="http://schemas.microsoft.com/office/word/2010/wordprocessingShape" mc:Ignorable="w14 w15 w16se w16cid wp14">
   <w:p>
     <w:pPr>
@@ -44697,7 +44708,7 @@
 </w:ftr>
 </file>
 
-<file path=word/footer3.xml><?xml version="1.0" encoding="utf-8"?>
+<file path=word/footer2.xml><?xml version="1.0" encoding="utf-8"?>
 <w:ftr xmlns:wpc="http://schemas.microsoft.com/office/word/2010/wordprocessingCanvas" xmlns:cx="http://schemas.microsoft.com/office/drawing/2014/chartex" xmlns:cx1="http://schemas.microsoft.com/office/drawing/2015/9/8/chartex" xmlns:cx2="http://schemas.microsoft.com/office/drawing/2015/10/21/chartex" xmlns:cx3="http://schemas.microsoft.com/office/drawing/2016/5/9/chartex" xmlns:cx4="http://schemas.microsoft.com/office/drawing/2016/5/10/chartex" xmlns:cx5="http://schemas.microsoft.com/office/drawing/2016/5/11/chartex" xmlns:cx6="http://schemas.microsoft.com/office/drawing/2016/5/12/chartex" xmlns:cx7="http://schemas.microsoft.com/office/drawing/2016/5/13/chartex" xmlns:cx8="http://schemas.microsoft.com/office/drawing/2016/5/14/chartex" xmlns:mc="http://schemas.openxmlformats.org/markup-compatibility/2006" xmlns:aink="http://schemas.microsoft.com/office/drawing/2016/ink" xmlns:am3d="http://schemas.microsoft.com/office/drawing/2017/model3d" xmlns:o="urn:schemas-microsoft-com:office:office" xmlns:r="http://schemas.openxmlformats.org/officeDocument/2006/relationships" xmlns:m="http://schemas.openxmlformats.org/officeDocument/2006/math" xmlns:v="urn:schemas-microsoft-com:vml" xmlns:wp14="http://schemas.microsoft.com/office/word/2010/wordprocessingDrawing" xmlns:wp="http://schemas.openxmlformats.org/drawingml/2006/wordprocessingDrawing" xmlns:w10="urn:schemas-microsoft-com:office:word" xmlns:w="http://schemas.openxmlformats.org/wordprocessingml/2006/main" xmlns:w14="http://schemas.microsoft.com/office/word/2010/wordml" xmlns:w15="http://schemas.microsoft.com/office/word/2012/wordml" xmlns:w16cid="http://schemas.microsoft.com/office/word/2016/wordml/cid" xmlns:w16se="http://schemas.microsoft.com/office/word/2015/wordml/symex" xmlns:wpg="http://schemas.microsoft.com/office/word/2010/wordprocessingGroup" xmlns:wpi="http://schemas.microsoft.com/office/word/2010/wordprocessingInk" xmlns:wne="http://schemas.microsoft.com/office/word/2006/wordml" xmlns:wps="http://schemas.microsoft.com/office/word/2010/wordprocessingShape" mc:Ignorable="w14 w15 w16se w16cid wp14">
   <w:p>
     <w:pPr>
@@ -44718,7 +44729,7 @@
 </w:ftr>
 </file>
 
-<file path=word/footer4.xml><?xml version="1.0" encoding="utf-8"?>
+<file path=word/footer3.xml><?xml version="1.0" encoding="utf-8"?>
 <w:ftr xmlns:wpc="http://schemas.microsoft.com/office/word/2010/wordprocessingCanvas" xmlns:cx="http://schemas.microsoft.com/office/drawing/2014/chartex" xmlns:cx1="http://schemas.microsoft.com/office/drawing/2015/9/8/chartex" xmlns:cx2="http://schemas.microsoft.com/office/drawing/2015/10/21/chartex" xmlns:cx3="http://schemas.microsoft.com/office/drawing/2016/5/9/chartex" xmlns:cx4="http://schemas.microsoft.com/office/drawing/2016/5/10/chartex" xmlns:cx5="http://schemas.microsoft.com/office/drawing/2016/5/11/chartex" xmlns:cx6="http://schemas.microsoft.com/office/drawing/2016/5/12/chartex" xmlns:cx7="http://schemas.microsoft.com/office/drawing/2016/5/13/chartex" xmlns:cx8="http://schemas.microsoft.com/office/drawing/2016/5/14/chartex" xmlns:mc="http://schemas.openxmlformats.org/markup-compatibility/2006" xmlns:aink="http://schemas.microsoft.com/office/drawing/2016/ink" xmlns:am3d="http://schemas.microsoft.com/office/drawing/2017/model3d" xmlns:o="urn:schemas-microsoft-com:office:office" xmlns:r="http://schemas.openxmlformats.org/officeDocument/2006/relationships" xmlns:m="http://schemas.openxmlformats.org/officeDocument/2006/math" xmlns:v="urn:schemas-microsoft-com:vml" xmlns:wp14="http://schemas.microsoft.com/office/word/2010/wordprocessingDrawing" xmlns:wp="http://schemas.openxmlformats.org/drawingml/2006/wordprocessingDrawing" xmlns:w10="urn:schemas-microsoft-com:office:word" xmlns:w="http://schemas.openxmlformats.org/wordprocessingml/2006/main" xmlns:w14="http://schemas.microsoft.com/office/word/2010/wordml" xmlns:w15="http://schemas.microsoft.com/office/word/2012/wordml" xmlns:w16cid="http://schemas.microsoft.com/office/word/2016/wordml/cid" xmlns:w16se="http://schemas.microsoft.com/office/word/2015/wordml/symex" xmlns:wpg="http://schemas.microsoft.com/office/word/2010/wordprocessingGroup" xmlns:wpi="http://schemas.microsoft.com/office/word/2010/wordprocessingInk" xmlns:wne="http://schemas.microsoft.com/office/word/2006/wordml" xmlns:wps="http://schemas.microsoft.com/office/word/2010/wordprocessingShape" mc:Ignorable="w14 w15 w16se w16cid wp14">
   <w:p>
     <w:pPr>
@@ -44762,16 +44773,6 @@
 </file>
 
 <file path=word/header1.xml><?xml version="1.0" encoding="utf-8"?>
-<w:hdr xmlns:wpc="http://schemas.microsoft.com/office/word/2010/wordprocessingCanvas" xmlns:cx="http://schemas.microsoft.com/office/drawing/2014/chartex" xmlns:cx1="http://schemas.microsoft.com/office/drawing/2015/9/8/chartex" xmlns:cx2="http://schemas.microsoft.com/office/drawing/2015/10/21/chartex" xmlns:cx3="http://schemas.microsoft.com/office/drawing/2016/5/9/chartex" xmlns:cx4="http://schemas.microsoft.com/office/drawing/2016/5/10/chartex" xmlns:cx5="http://schemas.microsoft.com/office/drawing/2016/5/11/chartex" xmlns:cx6="http://schemas.microsoft.com/office/drawing/2016/5/12/chartex" xmlns:cx7="http://schemas.microsoft.com/office/drawing/2016/5/13/chartex" xmlns:cx8="http://schemas.microsoft.com/office/drawing/2016/5/14/chartex" xmlns:mc="http://schemas.openxmlformats.org/markup-compatibility/2006" xmlns:aink="http://schemas.microsoft.com/office/drawing/2016/ink" xmlns:am3d="http://schemas.microsoft.com/office/drawing/2017/model3d" xmlns:o="urn:schemas-microsoft-com:office:office" xmlns:r="http://schemas.openxmlformats.org/officeDocument/2006/relationships" xmlns:m="http://schemas.openxmlformats.org/officeDocument/2006/math" xmlns:v="urn:schemas-microsoft-com:vml" xmlns:wp14="http://schemas.microsoft.com/office/word/2010/wordprocessingDrawing" xmlns:wp="http://schemas.openxmlformats.org/drawingml/2006/wordprocessingDrawing" xmlns:w10="urn:schemas-microsoft-com:office:word" xmlns:w="http://schemas.openxmlformats.org/wordprocessingml/2006/main" xmlns:w14="http://schemas.microsoft.com/office/word/2010/wordml" xmlns:w15="http://schemas.microsoft.com/office/word/2012/wordml" xmlns:w16cid="http://schemas.microsoft.com/office/word/2016/wordml/cid" xmlns:w16se="http://schemas.microsoft.com/office/word/2015/wordml/symex" xmlns:wpg="http://schemas.microsoft.com/office/word/2010/wordprocessingGroup" xmlns:wpi="http://schemas.microsoft.com/office/word/2010/wordprocessingInk" xmlns:wne="http://schemas.microsoft.com/office/word/2006/wordml" xmlns:wps="http://schemas.microsoft.com/office/word/2010/wordprocessingShape" mc:Ignorable="w14 w15 w16se w16cid wp14">
-  <w:p>
-    <w:pPr>
-      <w:pStyle w:val="Header"/>
-    </w:pPr>
-  </w:p>
-</w:hdr>
-</file>
-
-<file path=word/header2.xml><?xml version="1.0" encoding="utf-8"?>
 <w:hdr xmlns:wpc="http://schemas.microsoft.com/office/word/2010/wordprocessingCanvas" xmlns:cx="http://schemas.microsoft.com/office/drawing/2014/chartex" xmlns:cx1="http://schemas.microsoft.com/office/drawing/2015/9/8/chartex" xmlns:cx2="http://schemas.microsoft.com/office/drawing/2015/10/21/chartex" xmlns:cx3="http://schemas.microsoft.com/office/drawing/2016/5/9/chartex" xmlns:cx4="http://schemas.microsoft.com/office/drawing/2016/5/10/chartex" xmlns:cx5="http://schemas.microsoft.com/office/drawing/2016/5/11/chartex" xmlns:cx6="http://schemas.microsoft.com/office/drawing/2016/5/12/chartex" xmlns:cx7="http://schemas.microsoft.com/office/drawing/2016/5/13/chartex" xmlns:cx8="http://schemas.microsoft.com/office/drawing/2016/5/14/chartex" xmlns:mc="http://schemas.openxmlformats.org/markup-compatibility/2006" xmlns:aink="http://schemas.microsoft.com/office/drawing/2016/ink" xmlns:am3d="http://schemas.microsoft.com/office/drawing/2017/model3d" xmlns:o="urn:schemas-microsoft-com:office:office" xmlns:r="http://schemas.openxmlformats.org/officeDocument/2006/relationships" xmlns:m="http://schemas.openxmlformats.org/officeDocument/2006/math" xmlns:v="urn:schemas-microsoft-com:vml" xmlns:wp14="http://schemas.microsoft.com/office/word/2010/wordprocessingDrawing" xmlns:wp="http://schemas.openxmlformats.org/drawingml/2006/wordprocessingDrawing" xmlns:w10="urn:schemas-microsoft-com:office:word" xmlns:w="http://schemas.openxmlformats.org/wordprocessingml/2006/main" xmlns:w14="http://schemas.microsoft.com/office/word/2010/wordml" xmlns:w15="http://schemas.microsoft.com/office/word/2012/wordml" xmlns:w16cid="http://schemas.microsoft.com/office/word/2016/wordml/cid" xmlns:w16se="http://schemas.microsoft.com/office/word/2015/wordml/symex" xmlns:wpg="http://schemas.microsoft.com/office/word/2010/wordprocessingGroup" xmlns:wpi="http://schemas.microsoft.com/office/word/2010/wordprocessingInk" xmlns:wne="http://schemas.microsoft.com/office/word/2006/wordml" xmlns:wps="http://schemas.microsoft.com/office/word/2010/wordprocessingShape" mc:Ignorable="w14 w15 w16se w16cid wp14">
   <w:p>
     <w:pPr>
@@ -44802,16 +44803,6 @@
       </w:rPr>
       <w:fldChar w:fldCharType="end"/>
     </w:r>
-  </w:p>
-</w:hdr>
-</file>
-
-<file path=word/header3.xml><?xml version="1.0" encoding="utf-8"?>
-<w:hdr xmlns:wpc="http://schemas.microsoft.com/office/word/2010/wordprocessingCanvas" xmlns:cx="http://schemas.microsoft.com/office/drawing/2014/chartex" xmlns:cx1="http://schemas.microsoft.com/office/drawing/2015/9/8/chartex" xmlns:cx2="http://schemas.microsoft.com/office/drawing/2015/10/21/chartex" xmlns:cx3="http://schemas.microsoft.com/office/drawing/2016/5/9/chartex" xmlns:cx4="http://schemas.microsoft.com/office/drawing/2016/5/10/chartex" xmlns:cx5="http://schemas.microsoft.com/office/drawing/2016/5/11/chartex" xmlns:cx6="http://schemas.microsoft.com/office/drawing/2016/5/12/chartex" xmlns:cx7="http://schemas.microsoft.com/office/drawing/2016/5/13/chartex" xmlns:cx8="http://schemas.microsoft.com/office/drawing/2016/5/14/chartex" xmlns:mc="http://schemas.openxmlformats.org/markup-compatibility/2006" xmlns:aink="http://schemas.microsoft.com/office/drawing/2016/ink" xmlns:am3d="http://schemas.microsoft.com/office/drawing/2017/model3d" xmlns:o="urn:schemas-microsoft-com:office:office" xmlns:r="http://schemas.openxmlformats.org/officeDocument/2006/relationships" xmlns:m="http://schemas.openxmlformats.org/officeDocument/2006/math" xmlns:v="urn:schemas-microsoft-com:vml" xmlns:wp14="http://schemas.microsoft.com/office/word/2010/wordprocessingDrawing" xmlns:wp="http://schemas.openxmlformats.org/drawingml/2006/wordprocessingDrawing" xmlns:w10="urn:schemas-microsoft-com:office:word" xmlns:w="http://schemas.openxmlformats.org/wordprocessingml/2006/main" xmlns:w14="http://schemas.microsoft.com/office/word/2010/wordml" xmlns:w15="http://schemas.microsoft.com/office/word/2012/wordml" xmlns:w16cid="http://schemas.microsoft.com/office/word/2016/wordml/cid" xmlns:w16se="http://schemas.microsoft.com/office/word/2015/wordml/symex" xmlns:wpg="http://schemas.microsoft.com/office/word/2010/wordprocessingGroup" xmlns:wpi="http://schemas.microsoft.com/office/word/2010/wordprocessingInk" xmlns:wne="http://schemas.microsoft.com/office/word/2006/wordml" xmlns:wps="http://schemas.microsoft.com/office/word/2010/wordprocessingShape" mc:Ignorable="w14 w15 w16se w16cid wp14">
-  <w:p>
-    <w:pPr>
-      <w:pStyle w:val="Header"/>
-    </w:pPr>
   </w:p>
 </w:hdr>
 </file>
@@ -55546,7 +55537,7 @@
   <dgm:whole/>
   <dgm:extLst>
     <a:ext uri="http://schemas.microsoft.com/office/drawing/2008/diagram">
-      <dsp:dataModelExt xmlns:dsp="http://schemas.microsoft.com/office/drawing/2008/diagram" relId="rId36" minVer="http://schemas.openxmlformats.org/drawingml/2006/diagram"/>
+      <dsp:dataModelExt xmlns:dsp="http://schemas.microsoft.com/office/drawing/2008/diagram" relId="rId33" minVer="http://schemas.openxmlformats.org/drawingml/2006/diagram"/>
     </a:ext>
   </dgm:extLst>
 </dgm:dataModel>
@@ -58254,7 +58245,7 @@
 </file>
 
 <file path=customXml/itemProps2.xml><?xml version="1.0" encoding="utf-8"?>
-<ds:datastoreItem xmlns:ds="http://schemas.openxmlformats.org/officeDocument/2006/customXml" ds:itemID="{2F9CA834-8950-4825-AD66-4D27F4FB6211}">
+<ds:datastoreItem xmlns:ds="http://schemas.openxmlformats.org/officeDocument/2006/customXml" ds:itemID="{509355D3-6781-47C2-B05C-AD1A5539B8DF}">
   <ds:schemaRefs>
     <ds:schemaRef ds:uri="http://schemas.openxmlformats.org/officeDocument/2006/bibliography"/>
   </ds:schemaRefs>
@@ -58262,13 +58253,13 @@
 </file>
 
 <file path=customXml/itemProps3.xml><?xml version="1.0" encoding="utf-8"?>
-<ds:datastoreItem xmlns:ds="http://schemas.openxmlformats.org/officeDocument/2006/customXml" ds:itemID="{D2CAC185-A8C0-4F20-B204-87973B1EACC3}"/>
+<ds:datastoreItem xmlns:ds="http://schemas.openxmlformats.org/officeDocument/2006/customXml" ds:itemID="{DACA792D-2838-4DA4-9AFC-158DF8992BE9}"/>
 </file>
 
 <file path=customXml/itemProps4.xml><?xml version="1.0" encoding="utf-8"?>
-<ds:datastoreItem xmlns:ds="http://schemas.openxmlformats.org/officeDocument/2006/customXml" ds:itemID="{D59AA700-9A8A-4960-BDAC-836FF0D65353}"/>
+<ds:datastoreItem xmlns:ds="http://schemas.openxmlformats.org/officeDocument/2006/customXml" ds:itemID="{7D58BBBB-AF78-4F62-B40B-F5CBBD80E464}"/>
 </file>
 
 <file path=customXml/itemProps5.xml><?xml version="1.0" encoding="utf-8"?>
-<ds:datastoreItem xmlns:ds="http://schemas.openxmlformats.org/officeDocument/2006/customXml" ds:itemID="{505C584B-3919-4F83-B541-0A9967C9DB85}"/>
+<ds:datastoreItem xmlns:ds="http://schemas.openxmlformats.org/officeDocument/2006/customXml" ds:itemID="{1F4D5EC5-85FF-4664-ADB8-7A368DF76E81}"/>
 </file>
</xml_diff>